<commit_message>
fixing report and print statement
</commit_message>
<xml_diff>
--- a/Capstone report.docx
+++ b/Capstone report.docx
@@ -1000,15 +1000,15 @@
           <w:sz w:val="24"/>
           <w:szCs w:val="24"/>
         </w:rPr>
-        <w:t xml:space="preserve">. </w:t>
-      </w:r>
-      <w:r>
-        <w:rPr>
-          <w:rFonts w:asciiTheme="majorBidi" w:hAnsiTheme="majorBidi" w:cstheme="majorBidi"/>
-          <w:sz w:val="24"/>
-          <w:szCs w:val="24"/>
-        </w:rPr>
-        <w:t xml:space="preserve">As </w:t>
+        <w:t>.</w:t>
+      </w:r>
+      <w:r>
+        <w:rPr>
+          <w:rFonts w:asciiTheme="majorBidi" w:hAnsiTheme="majorBidi" w:cstheme="majorBidi"/>
+          <w:sz w:val="24"/>
+          <w:szCs w:val="24"/>
+        </w:rPr>
+        <w:t xml:space="preserve"> </w:t>
       </w:r>
       <w:r>
         <w:rPr>
@@ -1208,39 +1208,39 @@
           <w:sz w:val="24"/>
           <w:szCs w:val="24"/>
         </w:rPr>
-        <w:t xml:space="preserve">for various genes </w:t>
-      </w:r>
-      <w:r>
-        <w:rPr>
-          <w:rFonts w:asciiTheme="majorBidi" w:hAnsiTheme="majorBidi" w:cstheme="majorBidi"/>
-          <w:sz w:val="24"/>
-          <w:szCs w:val="24"/>
-        </w:rPr>
-        <w:t>with the distances of</w:t>
-      </w:r>
-      <w:r>
-        <w:rPr>
-          <w:rFonts w:asciiTheme="majorBidi" w:hAnsiTheme="majorBidi" w:cstheme="majorBidi"/>
-          <w:sz w:val="24"/>
-          <w:szCs w:val="24"/>
-        </w:rPr>
-        <w:t xml:space="preserve"> their respective </w:t>
-      </w:r>
-      <w:r>
-        <w:rPr>
-          <w:rFonts w:asciiTheme="majorBidi" w:hAnsiTheme="majorBidi" w:cstheme="majorBidi"/>
-          <w:sz w:val="24"/>
-          <w:szCs w:val="24"/>
-        </w:rPr>
-        <w:t>g4-quadruplexes predicted by the G4Hunter tool.</w:t>
-      </w:r>
-      <w:r>
-        <w:rPr>
-          <w:rFonts w:asciiTheme="majorBidi" w:hAnsiTheme="majorBidi" w:cstheme="majorBidi"/>
-          <w:sz w:val="24"/>
-          <w:szCs w:val="24"/>
-        </w:rPr>
-        <w:t xml:space="preserve"> </w:t>
+        <w:t xml:space="preserve">of various genes to their closest </w:t>
+      </w:r>
+      <w:r>
+        <w:rPr>
+          <w:rFonts w:asciiTheme="majorBidi" w:hAnsiTheme="majorBidi" w:cstheme="majorBidi"/>
+          <w:sz w:val="24"/>
+          <w:szCs w:val="24"/>
+        </w:rPr>
+        <w:t>G</w:t>
+      </w:r>
+      <w:r>
+        <w:rPr>
+          <w:rFonts w:asciiTheme="majorBidi" w:hAnsiTheme="majorBidi" w:cstheme="majorBidi"/>
+          <w:sz w:val="24"/>
+          <w:szCs w:val="24"/>
+        </w:rPr>
+        <w:t>4 sequences</w:t>
+      </w:r>
+      <w:r>
+        <w:rPr>
+          <w:rFonts w:asciiTheme="majorBidi" w:hAnsiTheme="majorBidi" w:cstheme="majorBidi"/>
+          <w:sz w:val="24"/>
+          <w:szCs w:val="24"/>
+        </w:rPr>
+        <w:t xml:space="preserve"> predicted by the G4Hunter tool</w:t>
+      </w:r>
+      <w:r>
+        <w:rPr>
+          <w:rFonts w:asciiTheme="majorBidi" w:hAnsiTheme="majorBidi" w:cstheme="majorBidi"/>
+          <w:sz w:val="24"/>
+          <w:szCs w:val="24"/>
+        </w:rPr>
+        <w:t>.</w:t>
       </w:r>
     </w:p>
     <w:p>
@@ -1480,7 +1480,39 @@
           <w:sz w:val="24"/>
           <w:szCs w:val="24"/>
         </w:rPr>
-        <w:t>), the function checks if there is a particular distance upstream or downstream of the reached position that needs to be traveled and returns the total distance of the SNP accordingly. The function repeats this step for all the SNPs of the genes available and stores the results in a dictionary.</w:t>
+        <w:t>), the function checks if there is a particular distance upstr</w:t>
+      </w:r>
+      <w:r>
+        <w:rPr>
+          <w:rFonts w:asciiTheme="majorBidi" w:hAnsiTheme="majorBidi" w:cstheme="majorBidi"/>
+          <w:sz w:val="24"/>
+          <w:szCs w:val="24"/>
+        </w:rPr>
+        <w:t>eam or downstream of the located</w:t>
+      </w:r>
+      <w:r>
+        <w:rPr>
+          <w:rFonts w:asciiTheme="majorBidi" w:hAnsiTheme="majorBidi" w:cstheme="majorBidi"/>
+          <w:sz w:val="24"/>
+          <w:szCs w:val="24"/>
+        </w:rPr>
+        <w:t xml:space="preserve"> po</w:t>
+      </w:r>
+      <w:r>
+        <w:rPr>
+          <w:rFonts w:asciiTheme="majorBidi" w:hAnsiTheme="majorBidi" w:cstheme="majorBidi"/>
+          <w:sz w:val="24"/>
+          <w:szCs w:val="24"/>
+        </w:rPr>
+        <w:t>sition that needs to be computed and adjusts</w:t>
+      </w:r>
+      <w:r>
+        <w:rPr>
+          <w:rFonts w:asciiTheme="majorBidi" w:hAnsiTheme="majorBidi" w:cstheme="majorBidi"/>
+          <w:sz w:val="24"/>
+          <w:szCs w:val="24"/>
+        </w:rPr>
+        <w:t xml:space="preserve"> the total distance of the SNP accordingly. The function repeats this step for all the SNPs of the genes available and stores the results in a dictionary.</w:t>
       </w:r>
     </w:p>
     <w:p>
@@ -1500,7 +1532,15 @@
           <w:szCs w:val="24"/>
         </w:rPr>
         <w:lastRenderedPageBreak/>
-        <w:t xml:space="preserve">Then, since the code incorporates the G4Hunter tool with some modifications to allow it to run on multiple </w:t>
+        <w:t>As t</w:t>
+      </w:r>
+      <w:r>
+        <w:rPr>
+          <w:rFonts w:asciiTheme="majorBidi" w:hAnsiTheme="majorBidi" w:cstheme="majorBidi"/>
+          <w:sz w:val="24"/>
+          <w:szCs w:val="24"/>
+        </w:rPr>
+        <w:t xml:space="preserve">he code incorporates the G4Hunter tool with some modifications to allow it to run on multiple </w:t>
       </w:r>
       <w:proofErr w:type="spellStart"/>
       <w:r>
@@ -1518,7 +1558,55 @@
           <w:sz w:val="24"/>
           <w:szCs w:val="24"/>
         </w:rPr>
-        <w:t xml:space="preserve"> files, a new text file called “-G4_Merged.txt” will be automatically created in the directory provided by the user, containing the predicted G4 sequences for the genes with their start position, end pos</w:t>
+        <w:t xml:space="preserve"> files, a new text file called “-G4_Merged.txt” will be automatically created in the</w:t>
+      </w:r>
+      <w:r>
+        <w:rPr>
+          <w:rFonts w:asciiTheme="majorBidi" w:hAnsiTheme="majorBidi" w:cstheme="majorBidi"/>
+          <w:sz w:val="24"/>
+          <w:szCs w:val="24"/>
+        </w:rPr>
+        <w:t xml:space="preserve"> directory provided by the user which</w:t>
+      </w:r>
+      <w:r>
+        <w:rPr>
+          <w:rFonts w:asciiTheme="majorBidi" w:hAnsiTheme="majorBidi" w:cstheme="majorBidi"/>
+          <w:sz w:val="24"/>
+          <w:szCs w:val="24"/>
+        </w:rPr>
+        <w:t xml:space="preserve"> </w:t>
+      </w:r>
+      <w:r>
+        <w:rPr>
+          <w:rFonts w:asciiTheme="majorBidi" w:hAnsiTheme="majorBidi" w:cstheme="majorBidi"/>
+          <w:sz w:val="24"/>
+          <w:szCs w:val="24"/>
+        </w:rPr>
+        <w:t>contains</w:t>
+      </w:r>
+      <w:r>
+        <w:rPr>
+          <w:rFonts w:asciiTheme="majorBidi" w:hAnsiTheme="majorBidi" w:cstheme="majorBidi"/>
+          <w:sz w:val="24"/>
+          <w:szCs w:val="24"/>
+        </w:rPr>
+        <w:t xml:space="preserve"> the</w:t>
+      </w:r>
+      <w:r>
+        <w:rPr>
+          <w:rFonts w:asciiTheme="majorBidi" w:hAnsiTheme="majorBidi" w:cstheme="majorBidi"/>
+          <w:sz w:val="24"/>
+          <w:szCs w:val="24"/>
+        </w:rPr>
+        <w:t xml:space="preserve"> predicted G4 sequences of</w:t>
+      </w:r>
+      <w:r>
+        <w:rPr>
+          <w:rFonts w:asciiTheme="majorBidi" w:hAnsiTheme="majorBidi" w:cstheme="majorBidi"/>
+          <w:sz w:val="24"/>
+          <w:szCs w:val="24"/>
+        </w:rPr>
+        <w:t xml:space="preserve"> the genes with their start position, end pos</w:t>
       </w:r>
       <w:r>
         <w:rPr>
@@ -1599,6 +1687,8 @@
           <w:rFonts w:asciiTheme="majorBidi" w:hAnsiTheme="majorBidi" w:cstheme="majorBidi"/>
           <w:b/>
           <w:bCs/>
+          <w:sz w:val="20"/>
+          <w:szCs w:val="20"/>
         </w:rPr>
       </w:pPr>
       <w:r>
@@ -1606,6 +1696,8 @@
           <w:rFonts w:asciiTheme="majorBidi" w:hAnsiTheme="majorBidi" w:cstheme="majorBidi"/>
           <w:b/>
           <w:bCs/>
+          <w:sz w:val="20"/>
+          <w:szCs w:val="20"/>
         </w:rPr>
         <w:t>Figure 1</w:t>
       </w:r>
@@ -1614,42 +1706,56 @@
           <w:rFonts w:asciiTheme="majorBidi" w:hAnsiTheme="majorBidi" w:cstheme="majorBidi"/>
           <w:b/>
           <w:bCs/>
+          <w:sz w:val="20"/>
+          <w:szCs w:val="20"/>
         </w:rPr>
         <w:t xml:space="preserve">. </w:t>
       </w:r>
       <w:r>
         <w:rPr>
           <w:rFonts w:asciiTheme="majorBidi" w:hAnsiTheme="majorBidi" w:cstheme="majorBidi"/>
+          <w:sz w:val="20"/>
+          <w:szCs w:val="20"/>
         </w:rPr>
         <w:t>The G4 sequences predicted by the G4Hunter tool</w:t>
       </w:r>
       <w:r>
         <w:rPr>
           <w:rFonts w:asciiTheme="majorBidi" w:hAnsiTheme="majorBidi" w:cstheme="majorBidi"/>
+          <w:sz w:val="20"/>
+          <w:szCs w:val="20"/>
         </w:rPr>
         <w:t xml:space="preserve"> with their </w:t>
       </w:r>
       <w:r>
         <w:rPr>
           <w:rFonts w:asciiTheme="majorBidi" w:hAnsiTheme="majorBidi" w:cstheme="majorBidi"/>
+          <w:sz w:val="20"/>
+          <w:szCs w:val="20"/>
         </w:rPr>
         <w:t>positions (start and end)</w:t>
       </w:r>
       <w:r>
         <w:rPr>
           <w:rFonts w:asciiTheme="majorBidi" w:hAnsiTheme="majorBidi" w:cstheme="majorBidi"/>
+          <w:sz w:val="20"/>
+          <w:szCs w:val="20"/>
         </w:rPr>
         <w:t>, length</w:t>
       </w:r>
       <w:r>
         <w:rPr>
           <w:rFonts w:asciiTheme="majorBidi" w:hAnsiTheme="majorBidi" w:cstheme="majorBidi"/>
+          <w:sz w:val="20"/>
+          <w:szCs w:val="20"/>
         </w:rPr>
         <w:t>,</w:t>
       </w:r>
       <w:r>
         <w:rPr>
           <w:rFonts w:asciiTheme="majorBidi" w:hAnsiTheme="majorBidi" w:cstheme="majorBidi"/>
+          <w:sz w:val="20"/>
+          <w:szCs w:val="20"/>
         </w:rPr>
         <w:t xml:space="preserve"> and scores</w:t>
       </w:r>
@@ -1682,7 +1788,119 @@
           <w:sz w:val="24"/>
           <w:szCs w:val="24"/>
         </w:rPr>
-        <w:t xml:space="preserve">Another function in the code will store the locations of G4 sequences in a dictionary while reading the “-G4_Merged.txt” file and performs two consecutive computations to map the sequences with the SNPs. First, it calculates the distance between G4 sequences and the start codon. Afterward, it computes the distance between each G4 sequence and the SNPs, by either subtracting the end position of the G4 sequence from the SNP position if the SNP is found downstream of the G4 sequence or by subtracting the SNP position from the start position of the G4 sequence if the SNP is found upstream of the G4 sequence. The same process is repeated for every provided gene and </w:t>
+        <w:t>A</w:t>
+      </w:r>
+      <w:r>
+        <w:rPr>
+          <w:rFonts w:asciiTheme="majorBidi" w:hAnsiTheme="majorBidi" w:cstheme="majorBidi"/>
+          <w:sz w:val="24"/>
+          <w:szCs w:val="24"/>
+        </w:rPr>
+        <w:t>nother function in the code</w:t>
+      </w:r>
+      <w:r>
+        <w:rPr>
+          <w:rFonts w:asciiTheme="majorBidi" w:hAnsiTheme="majorBidi" w:cstheme="majorBidi"/>
+          <w:sz w:val="24"/>
+          <w:szCs w:val="24"/>
+        </w:rPr>
+        <w:t xml:space="preserve"> store</w:t>
+      </w:r>
+      <w:r>
+        <w:rPr>
+          <w:rFonts w:asciiTheme="majorBidi" w:hAnsiTheme="majorBidi" w:cstheme="majorBidi"/>
+          <w:sz w:val="24"/>
+          <w:szCs w:val="24"/>
+        </w:rPr>
+        <w:t>s</w:t>
+      </w:r>
+      <w:r>
+        <w:rPr>
+          <w:rFonts w:asciiTheme="majorBidi" w:hAnsiTheme="majorBidi" w:cstheme="majorBidi"/>
+          <w:sz w:val="24"/>
+          <w:szCs w:val="24"/>
+        </w:rPr>
+        <w:t xml:space="preserve"> the locations of G4 sequences in a dictionary while reading the “-G4_Merged.txt” file and performs two consecutive computations to map the sequences with the SNPs. First, it calculates the distance between G4 sequences and the sta</w:t>
+      </w:r>
+      <w:r>
+        <w:rPr>
+          <w:rFonts w:asciiTheme="majorBidi" w:hAnsiTheme="majorBidi" w:cstheme="majorBidi"/>
+          <w:sz w:val="24"/>
+          <w:szCs w:val="24"/>
+        </w:rPr>
+        <w:t>rt codon. Afterward, it measures</w:t>
+      </w:r>
+      <w:r>
+        <w:rPr>
+          <w:rFonts w:asciiTheme="majorBidi" w:hAnsiTheme="majorBidi" w:cstheme="majorBidi"/>
+          <w:sz w:val="24"/>
+          <w:szCs w:val="24"/>
+        </w:rPr>
+        <w:t xml:space="preserve"> the distance betwe</w:t>
+      </w:r>
+      <w:r>
+        <w:rPr>
+          <w:rFonts w:asciiTheme="majorBidi" w:hAnsiTheme="majorBidi" w:cstheme="majorBidi"/>
+          <w:sz w:val="24"/>
+          <w:szCs w:val="24"/>
+        </w:rPr>
+        <w:t>en each G4 sequence and the SNPs. This is achieved</w:t>
+      </w:r>
+      <w:r>
+        <w:rPr>
+          <w:rFonts w:asciiTheme="majorBidi" w:hAnsiTheme="majorBidi" w:cstheme="majorBidi"/>
+          <w:sz w:val="24"/>
+          <w:szCs w:val="24"/>
+        </w:rPr>
+        <w:t xml:space="preserve"> by either subtracting the end position of the G4 sequence from the </w:t>
+      </w:r>
+      <w:r>
+        <w:rPr>
+          <w:rFonts w:asciiTheme="majorBidi" w:hAnsiTheme="majorBidi" w:cstheme="majorBidi"/>
+          <w:sz w:val="24"/>
+          <w:szCs w:val="24"/>
+        </w:rPr>
+        <w:t>SNP position if the SNP is situated</w:t>
+      </w:r>
+      <w:r>
+        <w:rPr>
+          <w:rFonts w:asciiTheme="majorBidi" w:hAnsiTheme="majorBidi" w:cstheme="majorBidi"/>
+          <w:sz w:val="24"/>
+          <w:szCs w:val="24"/>
+        </w:rPr>
+        <w:t xml:space="preserve"> downstream of the G4 sequence or by subtracting the SNP position from the start position of the</w:t>
+      </w:r>
+      <w:r>
+        <w:rPr>
+          <w:rFonts w:asciiTheme="majorBidi" w:hAnsiTheme="majorBidi" w:cstheme="majorBidi"/>
+          <w:sz w:val="24"/>
+          <w:szCs w:val="24"/>
+        </w:rPr>
+        <w:t xml:space="preserve"> G4 sequence if the SNP is located</w:t>
+      </w:r>
+      <w:r>
+        <w:rPr>
+          <w:rFonts w:asciiTheme="majorBidi" w:hAnsiTheme="majorBidi" w:cstheme="majorBidi"/>
+          <w:sz w:val="24"/>
+          <w:szCs w:val="24"/>
+        </w:rPr>
+        <w:t xml:space="preserve"> upstream of the G4 sequence. The same process is repeated for every provided gene and the results are stored in a list. Finally, the </w:t>
+      </w:r>
+      <w:r>
+        <w:rPr>
+          <w:rFonts w:asciiTheme="majorBidi" w:hAnsiTheme="majorBidi" w:cstheme="majorBidi"/>
+          <w:sz w:val="24"/>
+          <w:szCs w:val="24"/>
+        </w:rPr>
+        <w:t>SNPs’</w:t>
+      </w:r>
+      <w:r>
+        <w:rPr>
+          <w:rFonts w:asciiTheme="majorBidi" w:hAnsiTheme="majorBidi" w:cstheme="majorBidi"/>
+          <w:sz w:val="24"/>
+          <w:szCs w:val="24"/>
+        </w:rPr>
+        <w:t xml:space="preserve"> positions in the genomic </w:t>
       </w:r>
       <w:r>
         <w:rPr>
@@ -1691,47 +1909,39 @@
           <w:szCs w:val="24"/>
         </w:rPr>
         <w:lastRenderedPageBreak/>
-        <w:t xml:space="preserve">the results are stored in a list. Finally, the </w:t>
-      </w:r>
-      <w:r>
-        <w:rPr>
-          <w:rFonts w:asciiTheme="majorBidi" w:hAnsiTheme="majorBidi" w:cstheme="majorBidi"/>
-          <w:sz w:val="24"/>
-          <w:szCs w:val="24"/>
-        </w:rPr>
-        <w:t>SNPs’</w:t>
-      </w:r>
-      <w:r>
-        <w:rPr>
-          <w:rFonts w:asciiTheme="majorBidi" w:hAnsiTheme="majorBidi" w:cstheme="majorBidi"/>
-          <w:sz w:val="24"/>
-          <w:szCs w:val="24"/>
-        </w:rPr>
-        <w:t xml:space="preserve"> positions in the genomic file and the G4 sequences, along with their characteristics, </w:t>
-      </w:r>
-      <w:r>
-        <w:rPr>
-          <w:rFonts w:asciiTheme="majorBidi" w:hAnsiTheme="majorBidi" w:cstheme="majorBidi"/>
-          <w:sz w:val="24"/>
-          <w:szCs w:val="24"/>
-        </w:rPr>
-        <w:t xml:space="preserve">that have </w:t>
-      </w:r>
-      <w:r>
-        <w:rPr>
-          <w:rFonts w:asciiTheme="majorBidi" w:hAnsiTheme="majorBidi" w:cstheme="majorBidi"/>
-          <w:sz w:val="24"/>
-          <w:szCs w:val="24"/>
-        </w:rPr>
-        <w:t>the lo</w:t>
-      </w:r>
-      <w:r>
-        <w:rPr>
-          <w:rFonts w:asciiTheme="majorBidi" w:hAnsiTheme="majorBidi" w:cstheme="majorBidi"/>
-          <w:sz w:val="24"/>
-          <w:szCs w:val="24"/>
-        </w:rPr>
-        <w:t>west distance from the SNPs are</w:t>
+        <w:t>file and the</w:t>
+      </w:r>
+      <w:r>
+        <w:rPr>
+          <w:rFonts w:asciiTheme="majorBidi" w:hAnsiTheme="majorBidi" w:cstheme="majorBidi"/>
+          <w:sz w:val="24"/>
+          <w:szCs w:val="24"/>
+        </w:rPr>
+        <w:t>ir closest</w:t>
+      </w:r>
+      <w:r>
+        <w:rPr>
+          <w:rFonts w:asciiTheme="majorBidi" w:hAnsiTheme="majorBidi" w:cstheme="majorBidi"/>
+          <w:sz w:val="24"/>
+          <w:szCs w:val="24"/>
+        </w:rPr>
+        <w:t xml:space="preserve"> G4 sequences, al</w:t>
+      </w:r>
+      <w:r>
+        <w:rPr>
+          <w:rFonts w:asciiTheme="majorBidi" w:hAnsiTheme="majorBidi" w:cstheme="majorBidi"/>
+          <w:sz w:val="24"/>
+          <w:szCs w:val="24"/>
+        </w:rPr>
+        <w:t>ong with their characteristics,</w:t>
+      </w:r>
+      <w:r>
+        <w:rPr>
+          <w:rFonts w:asciiTheme="majorBidi" w:hAnsiTheme="majorBidi" w:cstheme="majorBidi"/>
+          <w:sz w:val="24"/>
+          <w:szCs w:val="24"/>
+        </w:rPr>
+        <w:t xml:space="preserve"> are</w:t>
       </w:r>
       <w:r>
         <w:rPr>
@@ -1788,9 +1998,9 @@
         </w:rPr>
         <w:drawing>
           <wp:inline distT="0" distB="0" distL="0" distR="0">
-            <wp:extent cx="5471160" cy="4900863"/>
-            <wp:effectExtent l="0" t="0" r="0" b="0"/>
-            <wp:docPr id="3" name="Picture 3"/>
+            <wp:extent cx="5021078" cy="3663245"/>
+            <wp:effectExtent l="0" t="0" r="8255" b="0"/>
+            <wp:docPr id="5" name="Picture 5"/>
             <wp:cNvGraphicFramePr>
               <a:graphicFrameLocks xmlns:a="http://schemas.openxmlformats.org/drawingml/2006/main" noChangeAspect="1"/>
             </wp:cNvGraphicFramePr>
@@ -1798,7 +2008,7 @@
               <a:graphicData uri="http://schemas.openxmlformats.org/drawingml/2006/picture">
                 <pic:pic xmlns:pic="http://schemas.openxmlformats.org/drawingml/2006/picture">
                   <pic:nvPicPr>
-                    <pic:cNvPr id="3" name="results capstone.PNG"/>
+                    <pic:cNvPr id="5" name="use this.PNG"/>
                     <pic:cNvPicPr/>
                   </pic:nvPicPr>
                   <pic:blipFill>
@@ -1816,7 +2026,7 @@
                   <pic:spPr>
                     <a:xfrm>
                       <a:off x="0" y="0"/>
-                      <a:ext cx="5473554" cy="4903007"/>
+                      <a:ext cx="5034075" cy="3672727"/>
                     </a:xfrm>
                     <a:prstGeom prst="rect">
                       <a:avLst/>
@@ -1837,6 +2047,8 @@
           <w:rFonts w:asciiTheme="majorBidi" w:hAnsiTheme="majorBidi" w:cstheme="majorBidi"/>
           <w:b/>
           <w:bCs/>
+          <w:sz w:val="20"/>
+          <w:szCs w:val="20"/>
         </w:rPr>
       </w:pPr>
       <w:r>
@@ -1844,14 +2056,50 @@
           <w:rFonts w:asciiTheme="majorBidi" w:hAnsiTheme="majorBidi" w:cstheme="majorBidi"/>
           <w:b/>
           <w:bCs/>
+          <w:sz w:val="20"/>
+          <w:szCs w:val="20"/>
         </w:rPr>
         <w:t xml:space="preserve">Figure 2. </w:t>
       </w:r>
       <w:r>
         <w:rPr>
           <w:rFonts w:asciiTheme="majorBidi" w:hAnsiTheme="majorBidi" w:cstheme="majorBidi"/>
+          <w:sz w:val="20"/>
+          <w:szCs w:val="20"/>
         </w:rPr>
         <w:t>Representation of the output of the code</w:t>
+      </w:r>
+      <w:r>
+        <w:rPr>
+          <w:rFonts w:asciiTheme="majorBidi" w:hAnsiTheme="majorBidi" w:cstheme="majorBidi"/>
+          <w:sz w:val="20"/>
+          <w:szCs w:val="20"/>
+        </w:rPr>
+        <w:t>; SNP location of a gene (NPHS1</w:t>
+      </w:r>
+      <w:r>
+        <w:rPr>
+          <w:rFonts w:asciiTheme="majorBidi" w:hAnsiTheme="majorBidi" w:cstheme="majorBidi"/>
+          <w:sz w:val="20"/>
+          <w:szCs w:val="20"/>
+        </w:rPr>
+        <w:t>and WT1</w:t>
+      </w:r>
+      <w:r>
+        <w:rPr>
+          <w:rFonts w:asciiTheme="majorBidi" w:hAnsiTheme="majorBidi" w:cstheme="majorBidi"/>
+          <w:sz w:val="20"/>
+          <w:szCs w:val="20"/>
+        </w:rPr>
+        <w:t xml:space="preserve"> at the top)</w:t>
+      </w:r>
+      <w:r>
+        <w:rPr>
+          <w:rFonts w:asciiTheme="majorBidi" w:hAnsiTheme="majorBidi" w:cstheme="majorBidi"/>
+          <w:sz w:val="20"/>
+          <w:szCs w:val="20"/>
+        </w:rPr>
+        <w:t xml:space="preserve"> and G4 sequences results for a gene (ACTN4 at the bottom)</w:t>
       </w:r>
     </w:p>
     <w:p>
@@ -1945,32 +2193,55 @@
           <w:sz w:val="24"/>
           <w:szCs w:val="24"/>
         </w:rPr>
-        <w:t xml:space="preserve"> files with 1000 nucleobase pairs before the promoter are accepted, however, they have to include capital letters for bases in the exon regions and small letters for bases in the intron regions. </w:t>
-      </w:r>
-      <w:r>
-        <w:rPr>
-          <w:rFonts w:asciiTheme="majorBidi" w:hAnsiTheme="majorBidi" w:cstheme="majorBidi"/>
-          <w:sz w:val="24"/>
-          <w:szCs w:val="24"/>
-        </w:rPr>
-        <w:lastRenderedPageBreak/>
-        <w:t xml:space="preserve">Such files can be obtained from the UCSC Genome Browser, where each file represents one whole gene. Furthermore, the code also takes the path of the CSV file that contains the SNPs of the genes in the format </w:t>
-      </w:r>
-      <w:r>
-        <w:rPr>
-          <w:rFonts w:asciiTheme="majorBidi" w:hAnsiTheme="majorBidi" w:cstheme="majorBidi"/>
-          <w:sz w:val="24"/>
-          <w:szCs w:val="24"/>
-        </w:rPr>
-        <w:t xml:space="preserve">as </w:t>
-      </w:r>
-      <w:r>
-        <w:rPr>
-          <w:rFonts w:asciiTheme="majorBidi" w:hAnsiTheme="majorBidi" w:cstheme="majorBidi"/>
-          <w:sz w:val="24"/>
-          <w:szCs w:val="24"/>
-        </w:rPr>
-        <w:t xml:space="preserve">shown in </w:t>
+        <w:t xml:space="preserve"> files with 1000 nucleobase pairs before the promoter are accepted, however, they have to include capital letters for </w:t>
+      </w:r>
+      <w:r>
+        <w:rPr>
+          <w:rFonts w:asciiTheme="majorBidi" w:hAnsiTheme="majorBidi" w:cstheme="majorBidi"/>
+          <w:sz w:val="24"/>
+          <w:szCs w:val="24"/>
+        </w:rPr>
+        <w:t xml:space="preserve">the </w:t>
+      </w:r>
+      <w:r>
+        <w:rPr>
+          <w:rFonts w:asciiTheme="majorBidi" w:hAnsiTheme="majorBidi" w:cstheme="majorBidi"/>
+          <w:sz w:val="24"/>
+          <w:szCs w:val="24"/>
+        </w:rPr>
+        <w:t>bases in the exon regions and small letters for</w:t>
+      </w:r>
+      <w:r>
+        <w:rPr>
+          <w:rFonts w:asciiTheme="majorBidi" w:hAnsiTheme="majorBidi" w:cstheme="majorBidi"/>
+          <w:sz w:val="24"/>
+          <w:szCs w:val="24"/>
+        </w:rPr>
+        <w:t xml:space="preserve"> the</w:t>
+      </w:r>
+      <w:r>
+        <w:rPr>
+          <w:rFonts w:asciiTheme="majorBidi" w:hAnsiTheme="majorBidi" w:cstheme="majorBidi"/>
+          <w:sz w:val="24"/>
+          <w:szCs w:val="24"/>
+        </w:rPr>
+        <w:t xml:space="preserve"> bases in the intron regions. Such files can be obtained from the UCSC Genome Browser, where each file represents one whole </w:t>
+      </w:r>
+      <w:r>
+        <w:rPr>
+          <w:rFonts w:asciiTheme="majorBidi" w:hAnsiTheme="majorBidi" w:cstheme="majorBidi"/>
+          <w:sz w:val="24"/>
+          <w:szCs w:val="24"/>
+        </w:rPr>
+        <w:t>gene. Furthermore, the code</w:t>
+      </w:r>
+      <w:r>
+        <w:rPr>
+          <w:rFonts w:asciiTheme="majorBidi" w:hAnsiTheme="majorBidi" w:cstheme="majorBidi"/>
+          <w:sz w:val="24"/>
+          <w:szCs w:val="24"/>
+        </w:rPr>
+        <w:t xml:space="preserve"> takes the path of the CSV file that contains the SNPs of the genes in the format shown in </w:t>
       </w:r>
       <w:r>
         <w:rPr>
@@ -2033,6 +2304,7 @@
           <w:rFonts w:asciiTheme="majorBidi" w:hAnsiTheme="majorBidi" w:cstheme="majorBidi"/>
           <w:noProof/>
         </w:rPr>
+        <w:lastRenderedPageBreak/>
         <w:drawing>
           <wp:inline distT="0" distB="0" distL="0" distR="0">
             <wp:extent cx="3241675" cy="1239982"/>
@@ -2166,7 +2438,55 @@
           <w:sz w:val="24"/>
           <w:szCs w:val="24"/>
         </w:rPr>
-        <w:t>To run the code, the terminal has to be opened in the same directory as that of the code. Once that is confirmed, the following command can be passed: ("python &lt;code_name.py&gt; -</w:t>
+        <w:t>To run the code, the terminal has to be opened in the same directory as that of th</w:t>
+      </w:r>
+      <w:r>
+        <w:rPr>
+          <w:rFonts w:asciiTheme="majorBidi" w:hAnsiTheme="majorBidi" w:cstheme="majorBidi"/>
+          <w:sz w:val="24"/>
+          <w:szCs w:val="24"/>
+        </w:rPr>
+        <w:t>e code. T</w:t>
+      </w:r>
+      <w:r>
+        <w:rPr>
+          <w:rFonts w:asciiTheme="majorBidi" w:hAnsiTheme="majorBidi" w:cstheme="majorBidi"/>
+          <w:sz w:val="24"/>
+          <w:szCs w:val="24"/>
+        </w:rPr>
+        <w:t>he</w:t>
+      </w:r>
+      <w:r>
+        <w:rPr>
+          <w:rFonts w:asciiTheme="majorBidi" w:hAnsiTheme="majorBidi" w:cstheme="majorBidi"/>
+          <w:sz w:val="24"/>
+          <w:szCs w:val="24"/>
+        </w:rPr>
+        <w:t>n,</w:t>
+      </w:r>
+      <w:r>
+        <w:rPr>
+          <w:rFonts w:asciiTheme="majorBidi" w:hAnsiTheme="majorBidi" w:cstheme="majorBidi"/>
+          <w:sz w:val="24"/>
+          <w:szCs w:val="24"/>
+        </w:rPr>
+        <w:t xml:space="preserve"> </w:t>
+      </w:r>
+      <w:r>
+        <w:rPr>
+          <w:rFonts w:asciiTheme="majorBidi" w:hAnsiTheme="majorBidi" w:cstheme="majorBidi"/>
+          <w:sz w:val="24"/>
+          <w:szCs w:val="24"/>
+        </w:rPr>
+        <w:t xml:space="preserve">the </w:t>
+      </w:r>
+      <w:r>
+        <w:rPr>
+          <w:rFonts w:asciiTheme="majorBidi" w:hAnsiTheme="majorBidi" w:cstheme="majorBidi"/>
+          <w:sz w:val="24"/>
+          <w:szCs w:val="24"/>
+        </w:rPr>
+        <w:t>following command can be passed: ("python &lt;code_name.py&gt; -</w:t>
       </w:r>
       <w:proofErr w:type="spellStart"/>
       <w:r>
@@ -2220,7 +2540,55 @@
           <w:sz w:val="24"/>
           <w:szCs w:val="24"/>
         </w:rPr>
-        <w:t>&gt; -w &lt;window size&gt; -s &lt;score threshold&gt;"). Then, the user will be prompted to enter the direct path to the CSV file. After entering the CSV file path, the code will be executed, generating a file that contains the predicted G4 sequences in the output repository, and displaying the closest G4 sequences from the SNPs on the terminal. Following these steps and the guidelines for the input data errors are avoided.</w:t>
+        <w:t>&gt; -w &lt;window siz</w:t>
+      </w:r>
+      <w:r>
+        <w:rPr>
+          <w:rFonts w:asciiTheme="majorBidi" w:hAnsiTheme="majorBidi" w:cstheme="majorBidi"/>
+          <w:sz w:val="24"/>
+          <w:szCs w:val="24"/>
+        </w:rPr>
+        <w:t>e&gt; -s &lt;score threshold&gt;") and</w:t>
+      </w:r>
+      <w:r>
+        <w:rPr>
+          <w:rFonts w:asciiTheme="majorBidi" w:hAnsiTheme="majorBidi" w:cstheme="majorBidi"/>
+          <w:sz w:val="24"/>
+          <w:szCs w:val="24"/>
+        </w:rPr>
+        <w:t xml:space="preserve"> the user will be prompted to enter the direct path to the CSV file. After entering the CSV file path, the code will be executed, generating a file that contains the predicted G4 sequences in the o</w:t>
+      </w:r>
+      <w:r>
+        <w:rPr>
+          <w:rFonts w:asciiTheme="majorBidi" w:hAnsiTheme="majorBidi" w:cstheme="majorBidi"/>
+          <w:sz w:val="24"/>
+          <w:szCs w:val="24"/>
+        </w:rPr>
+        <w:t>utput repository, and displaying</w:t>
+      </w:r>
+      <w:r>
+        <w:rPr>
+          <w:rFonts w:asciiTheme="majorBidi" w:hAnsiTheme="majorBidi" w:cstheme="majorBidi"/>
+          <w:sz w:val="24"/>
+          <w:szCs w:val="24"/>
+        </w:rPr>
+        <w:t xml:space="preserve"> the </w:t>
+      </w:r>
+      <w:r>
+        <w:rPr>
+          <w:rFonts w:asciiTheme="majorBidi" w:hAnsiTheme="majorBidi" w:cstheme="majorBidi"/>
+          <w:sz w:val="24"/>
+          <w:szCs w:val="24"/>
+        </w:rPr>
+        <w:t>results in the terminal</w:t>
+      </w:r>
+      <w:r>
+        <w:rPr>
+          <w:rFonts w:asciiTheme="majorBidi" w:hAnsiTheme="majorBidi" w:cstheme="majorBidi"/>
+          <w:sz w:val="24"/>
+          <w:szCs w:val="24"/>
+        </w:rPr>
+        <w:t xml:space="preserve">. </w:t>
       </w:r>
     </w:p>
     <w:p>
@@ -2237,6 +2605,67 @@
     </w:p>
     <w:p>
       <w:pPr>
+        <w:rPr>
+          <w:rFonts w:asciiTheme="majorBidi" w:hAnsiTheme="majorBidi" w:cstheme="majorBidi"/>
+          <w:b/>
+          <w:bCs/>
+          <w:sz w:val="24"/>
+          <w:szCs w:val="24"/>
+        </w:rPr>
+      </w:pPr>
+      <w:r>
+        <w:rPr>
+          <w:rFonts w:asciiTheme="majorBidi" w:hAnsiTheme="majorBidi" w:cstheme="majorBidi"/>
+          <w:b/>
+          <w:bCs/>
+          <w:sz w:val="24"/>
+          <w:szCs w:val="24"/>
+        </w:rPr>
+        <w:t>3</w:t>
+      </w:r>
+      <w:r>
+        <w:rPr>
+          <w:rFonts w:asciiTheme="majorBidi" w:hAnsiTheme="majorBidi" w:cstheme="majorBidi"/>
+          <w:b/>
+          <w:bCs/>
+          <w:sz w:val="24"/>
+          <w:szCs w:val="24"/>
+        </w:rPr>
+        <w:t>.</w:t>
+      </w:r>
+      <w:r>
+        <w:rPr>
+          <w:rFonts w:asciiTheme="majorBidi" w:hAnsiTheme="majorBidi" w:cstheme="majorBidi"/>
+          <w:b/>
+          <w:bCs/>
+          <w:sz w:val="24"/>
+          <w:szCs w:val="24"/>
+        </w:rPr>
+        <w:t xml:space="preserve"> </w:t>
+      </w:r>
+      <w:r>
+        <w:rPr>
+          <w:rFonts w:asciiTheme="majorBidi" w:hAnsiTheme="majorBidi" w:cstheme="majorBidi"/>
+          <w:b/>
+          <w:bCs/>
+          <w:sz w:val="24"/>
+          <w:szCs w:val="24"/>
+        </w:rPr>
+        <w:t xml:space="preserve">Summary and </w:t>
+      </w:r>
+      <w:r>
+        <w:rPr>
+          <w:rFonts w:asciiTheme="majorBidi" w:hAnsiTheme="majorBidi" w:cstheme="majorBidi"/>
+          <w:b/>
+          <w:bCs/>
+          <w:sz w:val="24"/>
+          <w:szCs w:val="24"/>
+        </w:rPr>
+        <w:t>Validation</w:t>
+      </w:r>
+    </w:p>
+    <w:p>
+      <w:pPr>
         <w:spacing w:line="360" w:lineRule="auto"/>
         <w:ind w:firstLine="720"/>
         <w:jc w:val="both"/>
@@ -2246,32 +2675,214 @@
           <w:szCs w:val="24"/>
         </w:rPr>
       </w:pPr>
-    </w:p>
-    <w:p>
-      <w:pPr>
-        <w:rPr>
-          <w:rFonts w:asciiTheme="majorBidi" w:hAnsiTheme="majorBidi" w:cstheme="majorBidi"/>
-          <w:b/>
-          <w:bCs/>
-          <w:sz w:val="24"/>
-          <w:szCs w:val="24"/>
-        </w:rPr>
-      </w:pPr>
-      <w:r>
-        <w:rPr>
-          <w:rFonts w:asciiTheme="majorBidi" w:hAnsiTheme="majorBidi" w:cstheme="majorBidi"/>
-          <w:b/>
-          <w:bCs/>
-          <w:sz w:val="24"/>
-          <w:szCs w:val="24"/>
-        </w:rPr>
-        <w:t>3</w:t>
-      </w:r>
-      <w:r>
-        <w:rPr>
-          <w:rFonts w:asciiTheme="majorBidi" w:hAnsiTheme="majorBidi" w:cstheme="majorBidi"/>
-          <w:b/>
-          <w:bCs/>
+      <w:r>
+        <w:rPr>
+          <w:rFonts w:asciiTheme="majorBidi" w:hAnsiTheme="majorBidi" w:cstheme="majorBidi"/>
+          <w:sz w:val="24"/>
+          <w:szCs w:val="24"/>
+        </w:rPr>
+        <w:t xml:space="preserve">In summary, this code was developed to contribute to the studies that focus on discovering the functionality of the G4 </w:t>
+      </w:r>
+      <w:proofErr w:type="spellStart"/>
+      <w:r>
+        <w:rPr>
+          <w:rFonts w:asciiTheme="majorBidi" w:hAnsiTheme="majorBidi" w:cstheme="majorBidi"/>
+          <w:sz w:val="24"/>
+          <w:szCs w:val="24"/>
+        </w:rPr>
+        <w:t>quadruplexes</w:t>
+      </w:r>
+      <w:proofErr w:type="spellEnd"/>
+      <w:r>
+        <w:rPr>
+          <w:rFonts w:asciiTheme="majorBidi" w:hAnsiTheme="majorBidi" w:cstheme="majorBidi"/>
+          <w:sz w:val="24"/>
+          <w:szCs w:val="24"/>
+        </w:rPr>
+        <w:t>. I</w:t>
+      </w:r>
+      <w:r>
+        <w:rPr>
+          <w:rFonts w:asciiTheme="majorBidi" w:hAnsiTheme="majorBidi" w:cstheme="majorBidi"/>
+          <w:sz w:val="24"/>
+          <w:szCs w:val="24"/>
+        </w:rPr>
+        <w:t xml:space="preserve">n particular, </w:t>
+      </w:r>
+      <w:r>
+        <w:rPr>
+          <w:rFonts w:asciiTheme="majorBidi" w:hAnsiTheme="majorBidi" w:cstheme="majorBidi"/>
+          <w:sz w:val="24"/>
+          <w:szCs w:val="24"/>
+        </w:rPr>
+        <w:t>it detects G4 sequences that overlap or are in close proximity to SNPs, which may potentially contribute to their formation</w:t>
+      </w:r>
+      <w:r>
+        <w:rPr>
+          <w:rFonts w:asciiTheme="majorBidi" w:hAnsiTheme="majorBidi" w:cstheme="majorBidi"/>
+          <w:sz w:val="24"/>
+          <w:szCs w:val="24"/>
+        </w:rPr>
+        <w:t xml:space="preserve">. Thus, it </w:t>
+      </w:r>
+      <w:r>
+        <w:rPr>
+          <w:rFonts w:asciiTheme="majorBidi" w:hAnsiTheme="majorBidi" w:cstheme="majorBidi"/>
+          <w:sz w:val="24"/>
+          <w:szCs w:val="24"/>
+        </w:rPr>
+        <w:t xml:space="preserve">allows future studies to analyze specific G4 sequences for </w:t>
+      </w:r>
+      <w:r>
+        <w:rPr>
+          <w:rFonts w:asciiTheme="majorBidi" w:hAnsiTheme="majorBidi" w:cstheme="majorBidi"/>
+          <w:sz w:val="24"/>
+          <w:szCs w:val="24"/>
+        </w:rPr>
+        <w:t xml:space="preserve">various </w:t>
+      </w:r>
+      <w:r>
+        <w:rPr>
+          <w:rFonts w:asciiTheme="majorBidi" w:hAnsiTheme="majorBidi" w:cstheme="majorBidi"/>
+          <w:sz w:val="24"/>
+          <w:szCs w:val="24"/>
+        </w:rPr>
+        <w:t xml:space="preserve">gene </w:t>
+      </w:r>
+      <w:r>
+        <w:rPr>
+          <w:rFonts w:asciiTheme="majorBidi" w:hAnsiTheme="majorBidi" w:cstheme="majorBidi"/>
+          <w:sz w:val="24"/>
+          <w:szCs w:val="24"/>
+        </w:rPr>
+        <w:t>expressions</w:t>
+      </w:r>
+      <w:r>
+        <w:rPr>
+          <w:rFonts w:asciiTheme="majorBidi" w:hAnsiTheme="majorBidi" w:cstheme="majorBidi"/>
+          <w:sz w:val="24"/>
+          <w:szCs w:val="24"/>
+        </w:rPr>
+        <w:t xml:space="preserve"> and </w:t>
+      </w:r>
+      <w:r>
+        <w:rPr>
+          <w:rFonts w:asciiTheme="majorBidi" w:hAnsiTheme="majorBidi" w:cstheme="majorBidi"/>
+          <w:sz w:val="24"/>
+          <w:szCs w:val="24"/>
+        </w:rPr>
+        <w:t>their corresponding disease</w:t>
+      </w:r>
+      <w:r>
+        <w:rPr>
+          <w:rFonts w:asciiTheme="majorBidi" w:hAnsiTheme="majorBidi" w:cstheme="majorBidi"/>
+          <w:sz w:val="24"/>
+          <w:szCs w:val="24"/>
+        </w:rPr>
+        <w:t>s,</w:t>
+      </w:r>
+      <w:r>
+        <w:t xml:space="preserve"> </w:t>
+      </w:r>
+      <w:r>
+        <w:rPr>
+          <w:rFonts w:asciiTheme="majorBidi" w:hAnsiTheme="majorBidi" w:cstheme="majorBidi"/>
+          <w:sz w:val="24"/>
+          <w:szCs w:val="24"/>
+        </w:rPr>
+        <w:t>eliminating the need to examine a broad range of G4 sequences, which can be time-consuming</w:t>
+      </w:r>
+      <w:r>
+        <w:rPr>
+          <w:rFonts w:asciiTheme="majorBidi" w:hAnsiTheme="majorBidi" w:cstheme="majorBidi"/>
+          <w:sz w:val="24"/>
+          <w:szCs w:val="24"/>
+        </w:rPr>
+        <w:t xml:space="preserve">. </w:t>
+      </w:r>
+      <w:r>
+        <w:rPr>
+          <w:rFonts w:asciiTheme="majorBidi" w:hAnsiTheme="majorBidi" w:cstheme="majorBidi"/>
+          <w:sz w:val="24"/>
+          <w:szCs w:val="24"/>
+        </w:rPr>
+        <w:t>Furthermore,</w:t>
+      </w:r>
+      <w:r>
+        <w:rPr>
+          <w:rFonts w:asciiTheme="majorBidi" w:hAnsiTheme="majorBidi" w:cstheme="majorBidi"/>
+          <w:sz w:val="24"/>
+          <w:szCs w:val="24"/>
+        </w:rPr>
+        <w:t xml:space="preserve"> </w:t>
+      </w:r>
+      <w:r>
+        <w:rPr>
+          <w:rFonts w:asciiTheme="majorBidi" w:hAnsiTheme="majorBidi" w:cstheme="majorBidi"/>
+          <w:sz w:val="24"/>
+          <w:szCs w:val="24"/>
+        </w:rPr>
+        <w:t xml:space="preserve">when </w:t>
+      </w:r>
+      <w:r>
+        <w:rPr>
+          <w:rFonts w:asciiTheme="majorBidi" w:hAnsiTheme="majorBidi" w:cstheme="majorBidi"/>
+          <w:sz w:val="24"/>
+          <w:szCs w:val="24"/>
+        </w:rPr>
+        <w:t xml:space="preserve">tested on the same set of genes, </w:t>
+      </w:r>
+      <w:r>
+        <w:rPr>
+          <w:rFonts w:asciiTheme="majorBidi" w:hAnsiTheme="majorBidi" w:cstheme="majorBidi"/>
+          <w:sz w:val="24"/>
+          <w:szCs w:val="24"/>
+        </w:rPr>
+        <w:t xml:space="preserve">the new code exhibited </w:t>
+      </w:r>
+      <w:r>
+        <w:rPr>
+          <w:rFonts w:asciiTheme="majorBidi" w:hAnsiTheme="majorBidi" w:cstheme="majorBidi"/>
+          <w:sz w:val="24"/>
+          <w:szCs w:val="24"/>
+        </w:rPr>
+        <w:t xml:space="preserve">similar results for SNP locations and </w:t>
+      </w:r>
+      <w:r>
+        <w:rPr>
+          <w:rFonts w:asciiTheme="majorBidi" w:hAnsiTheme="majorBidi" w:cstheme="majorBidi"/>
+          <w:sz w:val="24"/>
+          <w:szCs w:val="24"/>
+        </w:rPr>
+        <w:t xml:space="preserve">enhanced performance in detecting G4 sequences in proximity to SNPs, as compared to our previous study [7]. Notably, Figure 4 </w:t>
+      </w:r>
+      <w:r>
+        <w:rPr>
+          <w:rFonts w:asciiTheme="majorBidi" w:hAnsiTheme="majorBidi" w:cstheme="majorBidi"/>
+          <w:sz w:val="24"/>
+          <w:szCs w:val="24"/>
+        </w:rPr>
+        <w:t>and Table 1 showcase</w:t>
+      </w:r>
+      <w:r>
+        <w:rPr>
+          <w:rFonts w:asciiTheme="majorBidi" w:hAnsiTheme="majorBidi" w:cstheme="majorBidi"/>
+          <w:sz w:val="24"/>
+          <w:szCs w:val="24"/>
+        </w:rPr>
+        <w:t xml:space="preserve"> the new code's capability to accurately identify a G4 sequence directly adjacent to the S</w:t>
+      </w:r>
+      <w:r>
+        <w:rPr>
+          <w:rFonts w:asciiTheme="majorBidi" w:hAnsiTheme="majorBidi" w:cstheme="majorBidi"/>
+          <w:sz w:val="24"/>
+          <w:szCs w:val="24"/>
+        </w:rPr>
+        <w:t>NP within the genes</w:t>
+      </w:r>
+      <w:r>
+        <w:rPr>
+          <w:rFonts w:asciiTheme="majorBidi" w:hAnsiTheme="majorBidi" w:cstheme="majorBidi"/>
           <w:sz w:val="24"/>
           <w:szCs w:val="24"/>
         </w:rPr>
@@ -2280,32 +2891,66 @@
       <w:r>
         <w:rPr>
           <w:rFonts w:asciiTheme="majorBidi" w:hAnsiTheme="majorBidi" w:cstheme="majorBidi"/>
-          <w:b/>
-          <w:bCs/>
-          <w:sz w:val="24"/>
-          <w:szCs w:val="24"/>
-        </w:rPr>
-        <w:t xml:space="preserve"> </w:t>
-      </w:r>
-      <w:r>
-        <w:rPr>
-          <w:rFonts w:asciiTheme="majorBidi" w:hAnsiTheme="majorBidi" w:cstheme="majorBidi"/>
-          <w:b/>
-          <w:bCs/>
-          <w:sz w:val="24"/>
-          <w:szCs w:val="24"/>
-        </w:rPr>
-        <w:t xml:space="preserve">Summary and </w:t>
-      </w:r>
-      <w:r>
-        <w:rPr>
-          <w:rFonts w:asciiTheme="majorBidi" w:hAnsiTheme="majorBidi" w:cstheme="majorBidi"/>
-          <w:b/>
-          <w:bCs/>
-          <w:sz w:val="24"/>
-          <w:szCs w:val="24"/>
-        </w:rPr>
-        <w:t>Validation</w:t>
+          <w:sz w:val="24"/>
+          <w:szCs w:val="24"/>
+        </w:rPr>
+        <w:t xml:space="preserve"> Table 1, displays </w:t>
+      </w:r>
+      <w:r>
+        <w:rPr>
+          <w:rFonts w:asciiTheme="majorBidi" w:hAnsiTheme="majorBidi" w:cstheme="majorBidi"/>
+          <w:sz w:val="24"/>
+          <w:szCs w:val="24"/>
+        </w:rPr>
+        <w:t xml:space="preserve">10 genes out of 15 genes that possess possible </w:t>
+      </w:r>
+      <w:r>
+        <w:rPr>
+          <w:rFonts w:asciiTheme="majorBidi" w:hAnsiTheme="majorBidi" w:cstheme="majorBidi"/>
+          <w:sz w:val="24"/>
+          <w:szCs w:val="24"/>
+        </w:rPr>
+        <w:t>G4 sequenc</w:t>
+      </w:r>
+      <w:r>
+        <w:rPr>
+          <w:rFonts w:asciiTheme="majorBidi" w:hAnsiTheme="majorBidi" w:cstheme="majorBidi"/>
+          <w:sz w:val="24"/>
+          <w:szCs w:val="24"/>
+        </w:rPr>
+        <w:t xml:space="preserve">es with a distance </w:t>
+      </w:r>
+      <w:r>
+        <w:rPr>
+          <w:rFonts w:asciiTheme="majorBidi" w:hAnsiTheme="majorBidi" w:cstheme="majorBidi"/>
+          <w:sz w:val="24"/>
+          <w:szCs w:val="24"/>
+        </w:rPr>
+        <w:t xml:space="preserve">of less than 500 </w:t>
+      </w:r>
+      <w:r>
+        <w:rPr>
+          <w:rFonts w:asciiTheme="majorBidi" w:hAnsiTheme="majorBidi" w:cstheme="majorBidi"/>
+          <w:sz w:val="24"/>
+          <w:szCs w:val="24"/>
+        </w:rPr>
+        <w:t>base pairs from the SNPs</w:t>
+      </w:r>
+      <w:r>
+        <w:rPr>
+          <w:rFonts w:asciiTheme="majorBidi" w:hAnsiTheme="majorBidi" w:cstheme="majorBidi"/>
+          <w:sz w:val="24"/>
+          <w:szCs w:val="24"/>
+        </w:rPr>
+        <w:t>.</w:t>
+      </w:r>
+      <w:r>
+        <w:rPr>
+          <w:rFonts w:asciiTheme="majorBidi" w:hAnsiTheme="majorBidi" w:cstheme="majorBidi"/>
+          <w:sz w:val="24"/>
+          <w:szCs w:val="24"/>
+        </w:rPr>
+        <w:t xml:space="preserve"> Nevertheless, to thoroughly investigate the frequency of the closeness or overlaps of G4 sequences with SNPs, future studies can implement this code with a larger set of genes.</w:t>
       </w:r>
     </w:p>
     <w:p>
@@ -2319,187 +2964,1739 @@
           <w:szCs w:val="24"/>
         </w:rPr>
       </w:pPr>
-      <w:r>
-        <w:rPr>
-          <w:rFonts w:asciiTheme="majorBidi" w:hAnsiTheme="majorBidi" w:cstheme="majorBidi"/>
-          <w:sz w:val="24"/>
-          <w:szCs w:val="24"/>
-        </w:rPr>
-        <w:t xml:space="preserve">In summary, this code was developed to contribute to the studies that focus on discovering the functionality of the G4 </w:t>
-      </w:r>
-      <w:proofErr w:type="spellStart"/>
-      <w:r>
-        <w:rPr>
-          <w:rFonts w:asciiTheme="majorBidi" w:hAnsiTheme="majorBidi" w:cstheme="majorBidi"/>
-          <w:sz w:val="24"/>
-          <w:szCs w:val="24"/>
-        </w:rPr>
-        <w:t>quadruplexes</w:t>
-      </w:r>
-      <w:proofErr w:type="spellEnd"/>
-      <w:r>
-        <w:rPr>
-          <w:rFonts w:asciiTheme="majorBidi" w:hAnsiTheme="majorBidi" w:cstheme="majorBidi"/>
-          <w:sz w:val="24"/>
-          <w:szCs w:val="24"/>
-        </w:rPr>
-        <w:t>. I</w:t>
-      </w:r>
-      <w:r>
-        <w:rPr>
-          <w:rFonts w:asciiTheme="majorBidi" w:hAnsiTheme="majorBidi" w:cstheme="majorBidi"/>
-          <w:sz w:val="24"/>
-          <w:szCs w:val="24"/>
-        </w:rPr>
-        <w:t xml:space="preserve">n particular, it detects </w:t>
-      </w:r>
-      <w:r>
-        <w:rPr>
-          <w:rFonts w:asciiTheme="majorBidi" w:hAnsiTheme="majorBidi" w:cstheme="majorBidi"/>
-          <w:sz w:val="24"/>
-          <w:szCs w:val="24"/>
-        </w:rPr>
-        <w:t xml:space="preserve">G4 sequences that lie close to SNPs found in genes and allows future studies to analyze specific G4 sequences for gene expression and diseases, instead of examining a range of </w:t>
-      </w:r>
-      <w:r>
-        <w:rPr>
-          <w:rFonts w:asciiTheme="majorBidi" w:hAnsiTheme="majorBidi" w:cstheme="majorBidi"/>
-          <w:sz w:val="24"/>
-          <w:szCs w:val="24"/>
-        </w:rPr>
-        <w:t>possible G4 sequences that could be</w:t>
-      </w:r>
-      <w:r>
-        <w:rPr>
-          <w:rFonts w:asciiTheme="majorBidi" w:hAnsiTheme="majorBidi" w:cstheme="majorBidi"/>
-          <w:sz w:val="24"/>
-          <w:szCs w:val="24"/>
-        </w:rPr>
-        <w:t xml:space="preserve"> time-consuming. Moreover, with this code</w:t>
-      </w:r>
-      <w:r>
-        <w:rPr>
-          <w:rFonts w:asciiTheme="majorBidi" w:hAnsiTheme="majorBidi" w:cstheme="majorBidi"/>
-          <w:sz w:val="24"/>
-          <w:szCs w:val="24"/>
-        </w:rPr>
-        <w:t xml:space="preserve">, it is </w:t>
-      </w:r>
-      <w:r>
-        <w:rPr>
-          <w:rFonts w:asciiTheme="majorBidi" w:hAnsiTheme="majorBidi" w:cstheme="majorBidi"/>
-          <w:sz w:val="24"/>
-          <w:szCs w:val="24"/>
-        </w:rPr>
-        <w:t>possible</w:t>
-      </w:r>
-      <w:r>
-        <w:rPr>
-          <w:rFonts w:asciiTheme="majorBidi" w:hAnsiTheme="majorBidi" w:cstheme="majorBidi"/>
-          <w:sz w:val="24"/>
-          <w:szCs w:val="24"/>
-        </w:rPr>
-        <w:t xml:space="preserve"> to detect</w:t>
-      </w:r>
-      <w:r>
-        <w:rPr>
-          <w:rFonts w:asciiTheme="majorBidi" w:hAnsiTheme="majorBidi" w:cstheme="majorBidi"/>
-          <w:sz w:val="24"/>
-          <w:szCs w:val="24"/>
-        </w:rPr>
-        <w:t xml:space="preserve"> SNPs </w:t>
-      </w:r>
-      <w:r>
-        <w:rPr>
-          <w:rFonts w:asciiTheme="majorBidi" w:hAnsiTheme="majorBidi" w:cstheme="majorBidi"/>
-          <w:sz w:val="24"/>
-          <w:szCs w:val="24"/>
-        </w:rPr>
-        <w:t>that overlap with the G4 sequences which might</w:t>
-      </w:r>
-      <w:r>
-        <w:rPr>
-          <w:rFonts w:asciiTheme="majorBidi" w:hAnsiTheme="majorBidi" w:cstheme="majorBidi"/>
-          <w:sz w:val="24"/>
-          <w:szCs w:val="24"/>
-        </w:rPr>
-        <w:t xml:space="preserve"> be</w:t>
-      </w:r>
-      <w:r>
-        <w:rPr>
-          <w:rFonts w:asciiTheme="majorBidi" w:hAnsiTheme="majorBidi" w:cstheme="majorBidi"/>
-          <w:sz w:val="24"/>
-          <w:szCs w:val="24"/>
-        </w:rPr>
-        <w:t xml:space="preserve"> a potential factor</w:t>
-      </w:r>
-      <w:r>
-        <w:rPr>
-          <w:rFonts w:asciiTheme="majorBidi" w:hAnsiTheme="majorBidi" w:cstheme="majorBidi"/>
-          <w:sz w:val="24"/>
-          <w:szCs w:val="24"/>
-        </w:rPr>
-        <w:t xml:space="preserve"> for the formation of the latter. Furthermore, the code </w:t>
-      </w:r>
-      <w:r>
-        <w:rPr>
-          <w:rFonts w:asciiTheme="majorBidi" w:hAnsiTheme="majorBidi" w:cstheme="majorBidi"/>
-          <w:sz w:val="24"/>
-          <w:szCs w:val="24"/>
-        </w:rPr>
-        <w:lastRenderedPageBreak/>
-        <w:t>wa</w:t>
-      </w:r>
-      <w:r>
-        <w:rPr>
-          <w:rFonts w:asciiTheme="majorBidi" w:hAnsiTheme="majorBidi" w:cstheme="majorBidi"/>
-          <w:sz w:val="24"/>
-          <w:szCs w:val="24"/>
-        </w:rPr>
-        <w:t>s tested on the same</w:t>
-      </w:r>
-      <w:r>
-        <w:rPr>
-          <w:rFonts w:asciiTheme="majorBidi" w:hAnsiTheme="majorBidi" w:cstheme="majorBidi"/>
-          <w:sz w:val="24"/>
-          <w:szCs w:val="24"/>
-        </w:rPr>
-        <w:t xml:space="preserve"> set of CYP gene</w:t>
-      </w:r>
-      <w:r>
-        <w:rPr>
-          <w:rFonts w:asciiTheme="majorBidi" w:hAnsiTheme="majorBidi" w:cstheme="majorBidi"/>
-          <w:sz w:val="24"/>
-          <w:szCs w:val="24"/>
-        </w:rPr>
-        <w:t>s</w:t>
-      </w:r>
-      <w:r>
-        <w:rPr>
-          <w:rFonts w:asciiTheme="majorBidi" w:hAnsiTheme="majorBidi" w:cstheme="majorBidi"/>
-          <w:sz w:val="24"/>
-          <w:szCs w:val="24"/>
-        </w:rPr>
-        <w:t xml:space="preserve"> </w:t>
-      </w:r>
-      <w:r>
-        <w:rPr>
-          <w:rFonts w:asciiTheme="majorBidi" w:hAnsiTheme="majorBidi" w:cstheme="majorBidi"/>
-          <w:sz w:val="24"/>
-          <w:szCs w:val="24"/>
-        </w:rPr>
-        <w:t xml:space="preserve">used in our previous study [7], and the obtained results were identical. </w:t>
-      </w:r>
     </w:p>
     <w:p>
       <w:pPr>
         <w:spacing w:line="360" w:lineRule="auto"/>
+        <w:jc w:val="both"/>
+        <w:rPr>
+          <w:rFonts w:asciiTheme="majorBidi" w:hAnsiTheme="majorBidi" w:cstheme="majorBidi"/>
+          <w:sz w:val="24"/>
+          <w:szCs w:val="24"/>
+        </w:rPr>
+      </w:pPr>
+      <w:r>
+        <w:rPr>
+          <w:rFonts w:asciiTheme="majorBidi" w:hAnsiTheme="majorBidi" w:cstheme="majorBidi"/>
+          <w:noProof/>
+          <w:sz w:val="24"/>
+          <w:szCs w:val="24"/>
+        </w:rPr>
+        <w:lastRenderedPageBreak/>
+        <w:drawing>
+          <wp:inline distT="0" distB="0" distL="0" distR="0">
+            <wp:extent cx="6451600" cy="1517453"/>
+            <wp:effectExtent l="0" t="0" r="6350" b="6985"/>
+            <wp:docPr id="4" name="Picture 4"/>
+            <wp:cNvGraphicFramePr>
+              <a:graphicFrameLocks xmlns:a="http://schemas.openxmlformats.org/drawingml/2006/main" noChangeAspect="1"/>
+            </wp:cNvGraphicFramePr>
+            <a:graphic xmlns:a="http://schemas.openxmlformats.org/drawingml/2006/main">
+              <a:graphicData uri="http://schemas.openxmlformats.org/drawingml/2006/picture">
+                <pic:pic xmlns:pic="http://schemas.openxmlformats.org/drawingml/2006/picture">
+                  <pic:nvPicPr>
+                    <pic:cNvPr id="4" name="compare nphs1.PNG"/>
+                    <pic:cNvPicPr/>
+                  </pic:nvPicPr>
+                  <pic:blipFill>
+                    <a:blip r:embed="rId9">
+                      <a:extLst>
+                        <a:ext uri="{28A0092B-C50C-407E-A947-70E740481C1C}">
+                          <a14:useLocalDpi xmlns:a14="http://schemas.microsoft.com/office/drawing/2010/main" val="0"/>
+                        </a:ext>
+                      </a:extLst>
+                    </a:blip>
+                    <a:stretch>
+                      <a:fillRect/>
+                    </a:stretch>
+                  </pic:blipFill>
+                  <pic:spPr>
+                    <a:xfrm>
+                      <a:off x="0" y="0"/>
+                      <a:ext cx="6611077" cy="1554963"/>
+                    </a:xfrm>
+                    <a:prstGeom prst="rect">
+                      <a:avLst/>
+                    </a:prstGeom>
+                  </pic:spPr>
+                </pic:pic>
+              </a:graphicData>
+            </a:graphic>
+          </wp:inline>
+        </w:drawing>
+      </w:r>
+    </w:p>
+    <w:p>
+      <w:pPr>
+        <w:spacing w:line="360" w:lineRule="auto"/>
+        <w:rPr>
+          <w:rFonts w:asciiTheme="majorBidi" w:hAnsiTheme="majorBidi" w:cstheme="majorBidi"/>
+        </w:rPr>
+      </w:pPr>
+      <w:r>
         <w:rPr>
           <w:rFonts w:asciiTheme="majorBidi" w:hAnsiTheme="majorBidi" w:cstheme="majorBidi"/>
           <w:b/>
           <w:bCs/>
           <w:sz w:val="24"/>
           <w:szCs w:val="24"/>
+        </w:rPr>
+        <w:t xml:space="preserve">Figure 4. </w:t>
+      </w:r>
+      <w:r>
+        <w:rPr>
+          <w:rFonts w:asciiTheme="majorBidi" w:hAnsiTheme="majorBidi" w:cstheme="majorBidi"/>
+        </w:rPr>
+        <w:t>Genomic sequence of the NPHS1 gene. The G4 sequence highlighted in yellow was detected by the new code to have the closest distance with the SNP (highlighted in green;</w:t>
+      </w:r>
+      <w:r>
+        <w:t xml:space="preserve"> </w:t>
+      </w:r>
+      <w:r>
+        <w:rPr>
+          <w:rFonts w:asciiTheme="majorBidi" w:hAnsiTheme="majorBidi" w:cstheme="majorBidi"/>
+        </w:rPr>
+        <w:t>c.3325C&gt;T</w:t>
+      </w:r>
+      <w:r>
+        <w:rPr>
+          <w:rFonts w:asciiTheme="majorBidi" w:hAnsiTheme="majorBidi" w:cstheme="majorBidi"/>
+        </w:rPr>
+        <w:t xml:space="preserve">). Whereas, the old code detects the G4 sequence highlighted in purple as the closest </w:t>
+      </w:r>
+      <w:r>
+        <w:rPr>
+          <w:rFonts w:asciiTheme="majorBidi" w:hAnsiTheme="majorBidi" w:cstheme="majorBidi"/>
+        </w:rPr>
+        <w:t>to</w:t>
+      </w:r>
+      <w:r>
+        <w:rPr>
+          <w:rFonts w:asciiTheme="majorBidi" w:hAnsiTheme="majorBidi" w:cstheme="majorBidi"/>
+        </w:rPr>
+        <w:t xml:space="preserve"> the SNP.</w:t>
+      </w:r>
+    </w:p>
+    <w:p>
+      <w:pPr>
+        <w:spacing w:line="360" w:lineRule="auto"/>
+        <w:rPr>
+          <w:rFonts w:asciiTheme="majorBidi" w:hAnsiTheme="majorBidi" w:cstheme="majorBidi"/>
+        </w:rPr>
+      </w:pPr>
+      <w:bookmarkStart w:id="0" w:name="_GoBack"/>
+      <w:bookmarkEnd w:id="0"/>
+    </w:p>
+    <w:tbl>
+      <w:tblPr>
+        <w:tblStyle w:val="TableGrid"/>
+        <w:tblW w:w="0" w:type="auto"/>
+        <w:tblLayout w:type="fixed"/>
+        <w:tblLook w:val="04A0" w:firstRow="1" w:lastRow="0" w:firstColumn="1" w:lastColumn="0" w:noHBand="0" w:noVBand="1"/>
+      </w:tblPr>
+      <w:tblGrid>
+        <w:gridCol w:w="1165"/>
+        <w:gridCol w:w="810"/>
+        <w:gridCol w:w="900"/>
+        <w:gridCol w:w="2880"/>
+        <w:gridCol w:w="1170"/>
+        <w:gridCol w:w="900"/>
+        <w:gridCol w:w="1525"/>
+      </w:tblGrid>
+      <w:tr>
+        <w:tc>
+          <w:tcPr>
+            <w:tcW w:w="1165" w:type="dxa"/>
+          </w:tcPr>
+          <w:p>
+            <w:pPr>
+              <w:spacing w:line="360" w:lineRule="auto"/>
+              <w:rPr>
+                <w:rFonts w:asciiTheme="majorBidi" w:hAnsiTheme="majorBidi" w:cstheme="majorBidi"/>
+              </w:rPr>
+            </w:pPr>
+            <w:r>
+              <w:t>Gene</w:t>
+            </w:r>
+          </w:p>
+        </w:tc>
+        <w:tc>
+          <w:tcPr>
+            <w:tcW w:w="810" w:type="dxa"/>
+          </w:tcPr>
+          <w:p>
+            <w:pPr>
+              <w:spacing w:line="360" w:lineRule="auto"/>
+              <w:rPr>
+                <w:rFonts w:asciiTheme="majorBidi" w:hAnsiTheme="majorBidi" w:cstheme="majorBidi"/>
+              </w:rPr>
+            </w:pPr>
+            <w:r>
+              <w:rPr>
+                <w:rFonts w:asciiTheme="majorBidi" w:hAnsiTheme="majorBidi" w:cstheme="majorBidi"/>
+              </w:rPr>
+              <w:t>Start</w:t>
+            </w:r>
+          </w:p>
+        </w:tc>
+        <w:tc>
+          <w:tcPr>
+            <w:tcW w:w="900" w:type="dxa"/>
+          </w:tcPr>
+          <w:p>
+            <w:pPr>
+              <w:spacing w:line="360" w:lineRule="auto"/>
+              <w:rPr>
+                <w:rFonts w:asciiTheme="majorBidi" w:hAnsiTheme="majorBidi" w:cstheme="majorBidi"/>
+              </w:rPr>
+            </w:pPr>
+            <w:r>
+              <w:rPr>
+                <w:rFonts w:asciiTheme="majorBidi" w:hAnsiTheme="majorBidi" w:cstheme="majorBidi"/>
+              </w:rPr>
+              <w:t>End</w:t>
+            </w:r>
+          </w:p>
+        </w:tc>
+        <w:tc>
+          <w:tcPr>
+            <w:tcW w:w="2880" w:type="dxa"/>
+          </w:tcPr>
+          <w:p>
+            <w:pPr>
+              <w:spacing w:line="360" w:lineRule="auto"/>
+              <w:rPr>
+                <w:rFonts w:asciiTheme="majorBidi" w:hAnsiTheme="majorBidi" w:cstheme="majorBidi"/>
+              </w:rPr>
+            </w:pPr>
+            <w:r>
+              <w:rPr>
+                <w:rFonts w:asciiTheme="majorBidi" w:hAnsiTheme="majorBidi" w:cstheme="majorBidi"/>
+              </w:rPr>
+              <w:t>Sequence</w:t>
+            </w:r>
+          </w:p>
+        </w:tc>
+        <w:tc>
+          <w:tcPr>
+            <w:tcW w:w="1170" w:type="dxa"/>
+          </w:tcPr>
+          <w:p>
+            <w:pPr>
+              <w:spacing w:line="360" w:lineRule="auto"/>
+              <w:rPr>
+                <w:rFonts w:asciiTheme="majorBidi" w:hAnsiTheme="majorBidi" w:cstheme="majorBidi"/>
+              </w:rPr>
+            </w:pPr>
+            <w:r>
+              <w:rPr>
+                <w:rFonts w:asciiTheme="majorBidi" w:hAnsiTheme="majorBidi" w:cstheme="majorBidi"/>
+              </w:rPr>
+              <w:t>Length</w:t>
+            </w:r>
+          </w:p>
+        </w:tc>
+        <w:tc>
+          <w:tcPr>
+            <w:tcW w:w="900" w:type="dxa"/>
+          </w:tcPr>
+          <w:p>
+            <w:pPr>
+              <w:spacing w:line="360" w:lineRule="auto"/>
+              <w:rPr>
+                <w:rFonts w:asciiTheme="majorBidi" w:hAnsiTheme="majorBidi" w:cstheme="majorBidi"/>
+              </w:rPr>
+            </w:pPr>
+            <w:r>
+              <w:rPr>
+                <w:rFonts w:asciiTheme="majorBidi" w:hAnsiTheme="majorBidi" w:cstheme="majorBidi"/>
+              </w:rPr>
+              <w:t>Score</w:t>
+            </w:r>
+          </w:p>
+        </w:tc>
+        <w:tc>
+          <w:tcPr>
+            <w:tcW w:w="1525" w:type="dxa"/>
+          </w:tcPr>
+          <w:p>
+            <w:pPr>
+              <w:spacing w:line="360" w:lineRule="auto"/>
+              <w:rPr>
+                <w:rFonts w:asciiTheme="majorBidi" w:hAnsiTheme="majorBidi" w:cstheme="majorBidi"/>
+              </w:rPr>
+            </w:pPr>
+            <w:r>
+              <w:rPr>
+                <w:rFonts w:asciiTheme="majorBidi" w:hAnsiTheme="majorBidi" w:cstheme="majorBidi"/>
+              </w:rPr>
+              <w:t>Distance from the SNP</w:t>
+            </w:r>
+          </w:p>
+        </w:tc>
+      </w:tr>
+      <w:tr>
+        <w:tc>
+          <w:tcPr>
+            <w:tcW w:w="1165" w:type="dxa"/>
+          </w:tcPr>
+          <w:p>
+            <w:pPr>
+              <w:spacing w:line="360" w:lineRule="auto"/>
+              <w:rPr>
+                <w:rFonts w:asciiTheme="majorBidi" w:hAnsiTheme="majorBidi" w:cstheme="majorBidi"/>
+              </w:rPr>
+            </w:pPr>
+            <w:r>
+              <w:rPr>
+                <w:rFonts w:asciiTheme="majorBidi" w:hAnsiTheme="majorBidi" w:cstheme="majorBidi"/>
+              </w:rPr>
+              <w:t>ACTN4</w:t>
+            </w:r>
+          </w:p>
+        </w:tc>
+        <w:tc>
+          <w:tcPr>
+            <w:tcW w:w="810" w:type="dxa"/>
+          </w:tcPr>
+          <w:p>
+            <w:pPr>
+              <w:spacing w:line="360" w:lineRule="auto"/>
+              <w:rPr>
+                <w:rFonts w:asciiTheme="majorBidi" w:hAnsiTheme="majorBidi" w:cstheme="majorBidi"/>
+              </w:rPr>
+            </w:pPr>
+            <w:r>
+              <w:rPr>
+                <w:rFonts w:asciiTheme="majorBidi" w:hAnsiTheme="majorBidi" w:cstheme="majorBidi"/>
+              </w:rPr>
+              <w:t>63571</w:t>
+            </w:r>
+          </w:p>
+        </w:tc>
+        <w:tc>
+          <w:tcPr>
+            <w:tcW w:w="900" w:type="dxa"/>
+          </w:tcPr>
+          <w:p>
+            <w:pPr>
+              <w:spacing w:line="360" w:lineRule="auto"/>
+              <w:rPr>
+                <w:rFonts w:asciiTheme="majorBidi" w:hAnsiTheme="majorBidi" w:cstheme="majorBidi"/>
+              </w:rPr>
+            </w:pPr>
+            <w:r>
+              <w:rPr>
+                <w:rFonts w:asciiTheme="majorBidi" w:hAnsiTheme="majorBidi" w:cstheme="majorBidi"/>
+              </w:rPr>
+              <w:t>63600</w:t>
+            </w:r>
+          </w:p>
+        </w:tc>
+        <w:tc>
+          <w:tcPr>
+            <w:tcW w:w="2880" w:type="dxa"/>
+          </w:tcPr>
+          <w:p>
+            <w:pPr>
+              <w:spacing w:line="360" w:lineRule="auto"/>
+              <w:rPr>
+                <w:rFonts w:asciiTheme="majorBidi" w:hAnsiTheme="majorBidi" w:cstheme="majorBidi"/>
+              </w:rPr>
+            </w:pPr>
+            <w:proofErr w:type="spellStart"/>
+            <w:r>
+              <w:rPr>
+                <w:rFonts w:asciiTheme="majorBidi" w:hAnsiTheme="majorBidi" w:cstheme="majorBidi"/>
+              </w:rPr>
+              <w:t>agtgacgcctccaccccccgccctactcg</w:t>
+            </w:r>
+            <w:proofErr w:type="spellEnd"/>
+            <w:r>
+              <w:rPr>
+                <w:rFonts w:asciiTheme="majorBidi" w:hAnsiTheme="majorBidi" w:cstheme="majorBidi"/>
+              </w:rPr>
+              <w:t xml:space="preserve">  </w:t>
+            </w:r>
+          </w:p>
+        </w:tc>
+        <w:tc>
+          <w:tcPr>
+            <w:tcW w:w="1170" w:type="dxa"/>
+          </w:tcPr>
+          <w:p>
+            <w:pPr>
+              <w:tabs>
+                <w:tab w:val="left" w:pos="711"/>
+              </w:tabs>
+              <w:spacing w:line="360" w:lineRule="auto"/>
+              <w:rPr>
+                <w:rFonts w:asciiTheme="majorBidi" w:hAnsiTheme="majorBidi" w:cstheme="majorBidi"/>
+              </w:rPr>
+            </w:pPr>
+            <w:r>
+              <w:rPr>
+                <w:rFonts w:asciiTheme="majorBidi" w:hAnsiTheme="majorBidi" w:cstheme="majorBidi"/>
+              </w:rPr>
+              <w:t>29</w:t>
+            </w:r>
+          </w:p>
+        </w:tc>
+        <w:tc>
+          <w:tcPr>
+            <w:tcW w:w="900" w:type="dxa"/>
+          </w:tcPr>
+          <w:p>
+            <w:pPr>
+              <w:spacing w:line="360" w:lineRule="auto"/>
+              <w:rPr>
+                <w:rFonts w:asciiTheme="majorBidi" w:hAnsiTheme="majorBidi" w:cstheme="majorBidi"/>
+              </w:rPr>
+            </w:pPr>
+            <w:r>
+              <w:rPr>
+                <w:rFonts w:asciiTheme="majorBidi" w:hAnsiTheme="majorBidi" w:cstheme="majorBidi"/>
+              </w:rPr>
+              <w:t>-1.34</w:t>
+            </w:r>
+          </w:p>
+        </w:tc>
+        <w:tc>
+          <w:tcPr>
+            <w:tcW w:w="1525" w:type="dxa"/>
+          </w:tcPr>
+          <w:p>
+            <w:pPr>
+              <w:spacing w:line="360" w:lineRule="auto"/>
+              <w:rPr>
+                <w:rFonts w:asciiTheme="majorBidi" w:hAnsiTheme="majorBidi" w:cstheme="majorBidi"/>
+              </w:rPr>
+            </w:pPr>
+            <w:r>
+              <w:rPr>
+                <w:rFonts w:asciiTheme="majorBidi" w:hAnsiTheme="majorBidi" w:cstheme="majorBidi"/>
+              </w:rPr>
+              <w:t>60</w:t>
+            </w:r>
+          </w:p>
+        </w:tc>
+      </w:tr>
+      <w:tr>
+        <w:tc>
+          <w:tcPr>
+            <w:tcW w:w="1165" w:type="dxa"/>
+          </w:tcPr>
+          <w:p>
+            <w:pPr>
+              <w:spacing w:line="360" w:lineRule="auto"/>
+              <w:rPr>
+                <w:rFonts w:asciiTheme="majorBidi" w:hAnsiTheme="majorBidi" w:cstheme="majorBidi"/>
+              </w:rPr>
+            </w:pPr>
+            <w:r>
+              <w:rPr>
+                <w:rFonts w:asciiTheme="majorBidi" w:hAnsiTheme="majorBidi" w:cstheme="majorBidi"/>
+              </w:rPr>
+              <w:t>CYP2A6</w:t>
+            </w:r>
+          </w:p>
+        </w:tc>
+        <w:tc>
+          <w:tcPr>
+            <w:tcW w:w="810" w:type="dxa"/>
+          </w:tcPr>
+          <w:p>
+            <w:pPr>
+              <w:spacing w:line="360" w:lineRule="auto"/>
+              <w:rPr>
+                <w:rFonts w:asciiTheme="majorBidi" w:hAnsiTheme="majorBidi" w:cstheme="majorBidi"/>
+              </w:rPr>
+            </w:pPr>
+            <w:r>
+              <w:rPr>
+                <w:rFonts w:asciiTheme="majorBidi" w:hAnsiTheme="majorBidi" w:cstheme="majorBidi"/>
+              </w:rPr>
+              <w:t>2636</w:t>
+            </w:r>
+          </w:p>
+        </w:tc>
+        <w:tc>
+          <w:tcPr>
+            <w:tcW w:w="900" w:type="dxa"/>
+          </w:tcPr>
+          <w:p>
+            <w:pPr>
+              <w:spacing w:line="360" w:lineRule="auto"/>
+              <w:rPr>
+                <w:rFonts w:asciiTheme="majorBidi" w:hAnsiTheme="majorBidi" w:cstheme="majorBidi"/>
+              </w:rPr>
+            </w:pPr>
+            <w:r>
+              <w:rPr>
+                <w:rFonts w:asciiTheme="majorBidi" w:hAnsiTheme="majorBidi" w:cstheme="majorBidi"/>
+              </w:rPr>
+              <w:t xml:space="preserve">2662  </w:t>
+            </w:r>
+          </w:p>
+        </w:tc>
+        <w:tc>
+          <w:tcPr>
+            <w:tcW w:w="2880" w:type="dxa"/>
+          </w:tcPr>
+          <w:p>
+            <w:pPr>
+              <w:spacing w:line="360" w:lineRule="auto"/>
+              <w:rPr>
+                <w:rFonts w:asciiTheme="majorBidi" w:hAnsiTheme="majorBidi" w:cstheme="majorBidi"/>
+              </w:rPr>
+            </w:pPr>
+            <w:proofErr w:type="spellStart"/>
+            <w:r>
+              <w:rPr>
+                <w:rFonts w:asciiTheme="majorBidi" w:hAnsiTheme="majorBidi" w:cstheme="majorBidi"/>
+              </w:rPr>
+              <w:t>cccctgccgccccctggcctgtctcc</w:t>
+            </w:r>
+            <w:proofErr w:type="spellEnd"/>
+          </w:p>
+        </w:tc>
+        <w:tc>
+          <w:tcPr>
+            <w:tcW w:w="1170" w:type="dxa"/>
+          </w:tcPr>
+          <w:p>
+            <w:pPr>
+              <w:spacing w:line="360" w:lineRule="auto"/>
+              <w:rPr>
+                <w:rFonts w:asciiTheme="majorBidi" w:hAnsiTheme="majorBidi" w:cstheme="majorBidi"/>
+              </w:rPr>
+            </w:pPr>
+            <w:r>
+              <w:rPr>
+                <w:rFonts w:asciiTheme="majorBidi" w:hAnsiTheme="majorBidi" w:cstheme="majorBidi"/>
+              </w:rPr>
+              <w:t xml:space="preserve">26  </w:t>
+            </w:r>
+          </w:p>
+        </w:tc>
+        <w:tc>
+          <w:tcPr>
+            <w:tcW w:w="900" w:type="dxa"/>
+          </w:tcPr>
+          <w:p>
+            <w:pPr>
+              <w:spacing w:line="360" w:lineRule="auto"/>
+              <w:rPr>
+                <w:rFonts w:asciiTheme="majorBidi" w:hAnsiTheme="majorBidi" w:cstheme="majorBidi"/>
+              </w:rPr>
+            </w:pPr>
+            <w:r>
+              <w:rPr>
+                <w:rFonts w:asciiTheme="majorBidi" w:hAnsiTheme="majorBidi" w:cstheme="majorBidi"/>
+              </w:rPr>
+              <w:t>-1.62</w:t>
+            </w:r>
+          </w:p>
+        </w:tc>
+        <w:tc>
+          <w:tcPr>
+            <w:tcW w:w="1525" w:type="dxa"/>
+          </w:tcPr>
+          <w:p>
+            <w:pPr>
+              <w:spacing w:line="360" w:lineRule="auto"/>
+              <w:rPr>
+                <w:rFonts w:asciiTheme="majorBidi" w:hAnsiTheme="majorBidi" w:cstheme="majorBidi"/>
+              </w:rPr>
+            </w:pPr>
+            <w:r>
+              <w:rPr>
+                <w:rFonts w:asciiTheme="majorBidi" w:hAnsiTheme="majorBidi" w:cstheme="majorBidi"/>
+              </w:rPr>
+              <w:t>62</w:t>
+            </w:r>
+          </w:p>
+        </w:tc>
+      </w:tr>
+      <w:tr>
+        <w:tc>
+          <w:tcPr>
+            <w:tcW w:w="1165" w:type="dxa"/>
+          </w:tcPr>
+          <w:p>
+            <w:pPr>
+              <w:spacing w:line="360" w:lineRule="auto"/>
+              <w:rPr>
+                <w:rFonts w:asciiTheme="majorBidi" w:hAnsiTheme="majorBidi" w:cstheme="majorBidi"/>
+              </w:rPr>
+            </w:pPr>
+            <w:r>
+              <w:rPr>
+                <w:rFonts w:asciiTheme="majorBidi" w:hAnsiTheme="majorBidi" w:cstheme="majorBidi"/>
+              </w:rPr>
+              <w:t>CYP2B6</w:t>
+            </w:r>
+          </w:p>
+        </w:tc>
+        <w:tc>
+          <w:tcPr>
+            <w:tcW w:w="810" w:type="dxa"/>
+          </w:tcPr>
+          <w:p>
+            <w:pPr>
+              <w:spacing w:line="360" w:lineRule="auto"/>
+              <w:rPr>
+                <w:rFonts w:asciiTheme="majorBidi" w:hAnsiTheme="majorBidi" w:cstheme="majorBidi"/>
+              </w:rPr>
+            </w:pPr>
+            <w:r>
+              <w:rPr>
+                <w:rFonts w:asciiTheme="majorBidi" w:hAnsiTheme="majorBidi" w:cstheme="majorBidi"/>
+              </w:rPr>
+              <w:t>19050</w:t>
+            </w:r>
+          </w:p>
+        </w:tc>
+        <w:tc>
+          <w:tcPr>
+            <w:tcW w:w="900" w:type="dxa"/>
+          </w:tcPr>
+          <w:p>
+            <w:pPr>
+              <w:tabs>
+                <w:tab w:val="left" w:pos="631"/>
+              </w:tabs>
+              <w:spacing w:line="360" w:lineRule="auto"/>
+              <w:rPr>
+                <w:rFonts w:asciiTheme="majorBidi" w:hAnsiTheme="majorBidi" w:cstheme="majorBidi"/>
+              </w:rPr>
+            </w:pPr>
+            <w:r>
+              <w:rPr>
+                <w:rFonts w:asciiTheme="majorBidi" w:hAnsiTheme="majorBidi" w:cstheme="majorBidi"/>
+              </w:rPr>
+              <w:t>19078</w:t>
+            </w:r>
+          </w:p>
+        </w:tc>
+        <w:tc>
+          <w:tcPr>
+            <w:tcW w:w="2880" w:type="dxa"/>
+          </w:tcPr>
+          <w:p>
+            <w:pPr>
+              <w:spacing w:line="360" w:lineRule="auto"/>
+              <w:rPr>
+                <w:rFonts w:asciiTheme="majorBidi" w:hAnsiTheme="majorBidi" w:cstheme="majorBidi"/>
+              </w:rPr>
+            </w:pPr>
+            <w:r>
+              <w:rPr>
+                <w:rFonts w:asciiTheme="majorBidi" w:hAnsiTheme="majorBidi" w:cstheme="majorBidi"/>
+              </w:rPr>
+              <w:t>TGAAACCCTGGACCCCAGCGCCCCCAAG</w:t>
+            </w:r>
+          </w:p>
+        </w:tc>
+        <w:tc>
+          <w:tcPr>
+            <w:tcW w:w="1170" w:type="dxa"/>
+          </w:tcPr>
+          <w:p>
+            <w:pPr>
+              <w:spacing w:line="360" w:lineRule="auto"/>
+              <w:rPr>
+                <w:rFonts w:asciiTheme="majorBidi" w:hAnsiTheme="majorBidi" w:cstheme="majorBidi"/>
+              </w:rPr>
+            </w:pPr>
+            <w:r>
+              <w:rPr>
+                <w:rFonts w:asciiTheme="majorBidi" w:hAnsiTheme="majorBidi" w:cstheme="majorBidi"/>
+              </w:rPr>
+              <w:t>28</w:t>
+            </w:r>
+          </w:p>
+        </w:tc>
+        <w:tc>
+          <w:tcPr>
+            <w:tcW w:w="900" w:type="dxa"/>
+          </w:tcPr>
+          <w:p>
+            <w:pPr>
+              <w:spacing w:line="360" w:lineRule="auto"/>
+              <w:rPr>
+                <w:rFonts w:asciiTheme="majorBidi" w:hAnsiTheme="majorBidi" w:cstheme="majorBidi"/>
+              </w:rPr>
+            </w:pPr>
+            <w:r>
+              <w:rPr>
+                <w:rFonts w:asciiTheme="majorBidi" w:hAnsiTheme="majorBidi" w:cstheme="majorBidi"/>
+              </w:rPr>
+              <w:t>-1.36</w:t>
+            </w:r>
+          </w:p>
+        </w:tc>
+        <w:tc>
+          <w:tcPr>
+            <w:tcW w:w="1525" w:type="dxa"/>
+          </w:tcPr>
+          <w:p>
+            <w:pPr>
+              <w:spacing w:line="360" w:lineRule="auto"/>
+              <w:rPr>
+                <w:rFonts w:asciiTheme="majorBidi" w:hAnsiTheme="majorBidi" w:cstheme="majorBidi"/>
+              </w:rPr>
+            </w:pPr>
+            <w:r>
+              <w:rPr>
+                <w:rFonts w:asciiTheme="majorBidi" w:hAnsiTheme="majorBidi" w:cstheme="majorBidi"/>
+              </w:rPr>
+              <w:t>0</w:t>
+            </w:r>
+          </w:p>
+        </w:tc>
+      </w:tr>
+      <w:tr>
+        <w:tc>
+          <w:tcPr>
+            <w:tcW w:w="1165" w:type="dxa"/>
+          </w:tcPr>
+          <w:p>
+            <w:pPr>
+              <w:spacing w:line="360" w:lineRule="auto"/>
+              <w:rPr>
+                <w:rFonts w:asciiTheme="majorBidi" w:hAnsiTheme="majorBidi" w:cstheme="majorBidi"/>
+              </w:rPr>
+            </w:pPr>
+            <w:r>
+              <w:rPr>
+                <w:rFonts w:asciiTheme="majorBidi" w:hAnsiTheme="majorBidi" w:cstheme="majorBidi"/>
+              </w:rPr>
+              <w:t>CYP2C8</w:t>
+            </w:r>
+          </w:p>
+        </w:tc>
+        <w:tc>
+          <w:tcPr>
+            <w:tcW w:w="810" w:type="dxa"/>
+          </w:tcPr>
+          <w:p>
+            <w:pPr>
+              <w:spacing w:line="360" w:lineRule="auto"/>
+              <w:rPr>
+                <w:rFonts w:asciiTheme="majorBidi" w:hAnsiTheme="majorBidi" w:cstheme="majorBidi"/>
+              </w:rPr>
+            </w:pPr>
+            <w:r>
+              <w:rPr>
+                <w:rFonts w:asciiTheme="majorBidi" w:hAnsiTheme="majorBidi" w:cstheme="majorBidi"/>
+              </w:rPr>
+              <w:t>22992</w:t>
+            </w:r>
+          </w:p>
+        </w:tc>
+        <w:tc>
+          <w:tcPr>
+            <w:tcW w:w="900" w:type="dxa"/>
+          </w:tcPr>
+          <w:p>
+            <w:pPr>
+              <w:spacing w:line="360" w:lineRule="auto"/>
+              <w:rPr>
+                <w:rFonts w:asciiTheme="majorBidi" w:hAnsiTheme="majorBidi" w:cstheme="majorBidi"/>
+              </w:rPr>
+            </w:pPr>
+            <w:r>
+              <w:rPr>
+                <w:rFonts w:asciiTheme="majorBidi" w:hAnsiTheme="majorBidi" w:cstheme="majorBidi"/>
+              </w:rPr>
+              <w:t>3030</w:t>
+            </w:r>
+          </w:p>
+        </w:tc>
+        <w:tc>
+          <w:tcPr>
+            <w:tcW w:w="2880" w:type="dxa"/>
+          </w:tcPr>
+          <w:p>
+            <w:pPr>
+              <w:spacing w:line="360" w:lineRule="auto"/>
+              <w:rPr>
+                <w:rFonts w:asciiTheme="majorBidi" w:hAnsiTheme="majorBidi" w:cstheme="majorBidi"/>
+              </w:rPr>
+            </w:pPr>
+            <w:proofErr w:type="spellStart"/>
+            <w:r>
+              <w:rPr>
+                <w:rFonts w:asciiTheme="majorBidi" w:hAnsiTheme="majorBidi" w:cstheme="majorBidi"/>
+              </w:rPr>
+              <w:t>agctttggtaactggggtgagggggatggaaaacagag</w:t>
+            </w:r>
+            <w:proofErr w:type="spellEnd"/>
+            <w:r>
+              <w:rPr>
+                <w:rFonts w:asciiTheme="majorBidi" w:hAnsiTheme="majorBidi" w:cstheme="majorBidi"/>
+              </w:rPr>
+              <w:t xml:space="preserve">       </w:t>
+            </w:r>
+          </w:p>
+        </w:tc>
+        <w:tc>
+          <w:tcPr>
+            <w:tcW w:w="1170" w:type="dxa"/>
+          </w:tcPr>
+          <w:p>
+            <w:pPr>
+              <w:spacing w:line="360" w:lineRule="auto"/>
+              <w:rPr>
+                <w:rFonts w:asciiTheme="majorBidi" w:hAnsiTheme="majorBidi" w:cstheme="majorBidi"/>
+              </w:rPr>
+            </w:pPr>
+            <w:r>
+              <w:rPr>
+                <w:rFonts w:asciiTheme="majorBidi" w:hAnsiTheme="majorBidi" w:cstheme="majorBidi"/>
+              </w:rPr>
+              <w:t>38</w:t>
+            </w:r>
+          </w:p>
+        </w:tc>
+        <w:tc>
+          <w:tcPr>
+            <w:tcW w:w="900" w:type="dxa"/>
+          </w:tcPr>
+          <w:p>
+            <w:pPr>
+              <w:spacing w:line="360" w:lineRule="auto"/>
+              <w:rPr>
+                <w:rFonts w:asciiTheme="majorBidi" w:hAnsiTheme="majorBidi" w:cstheme="majorBidi"/>
+              </w:rPr>
+            </w:pPr>
+            <w:r>
+              <w:rPr>
+                <w:rFonts w:asciiTheme="majorBidi" w:hAnsiTheme="majorBidi" w:cstheme="majorBidi"/>
+              </w:rPr>
+              <w:t>1.18</w:t>
+            </w:r>
+          </w:p>
+        </w:tc>
+        <w:tc>
+          <w:tcPr>
+            <w:tcW w:w="1525" w:type="dxa"/>
+          </w:tcPr>
+          <w:p>
+            <w:pPr>
+              <w:spacing w:line="360" w:lineRule="auto"/>
+              <w:rPr>
+                <w:rFonts w:asciiTheme="majorBidi" w:hAnsiTheme="majorBidi" w:cstheme="majorBidi"/>
+              </w:rPr>
+            </w:pPr>
+            <w:r>
+              <w:rPr>
+                <w:rFonts w:asciiTheme="majorBidi" w:hAnsiTheme="majorBidi" w:cstheme="majorBidi"/>
+              </w:rPr>
+              <w:t>195</w:t>
+            </w:r>
+          </w:p>
+        </w:tc>
+      </w:tr>
+      <w:tr>
+        <w:tc>
+          <w:tcPr>
+            <w:tcW w:w="1165" w:type="dxa"/>
+          </w:tcPr>
+          <w:p>
+            <w:pPr>
+              <w:spacing w:line="360" w:lineRule="auto"/>
+              <w:rPr>
+                <w:rFonts w:asciiTheme="majorBidi" w:hAnsiTheme="majorBidi" w:cstheme="majorBidi"/>
+              </w:rPr>
+            </w:pPr>
+            <w:r>
+              <w:rPr>
+                <w:rFonts w:asciiTheme="majorBidi" w:hAnsiTheme="majorBidi" w:cstheme="majorBidi"/>
+              </w:rPr>
+              <w:t>CYP2C9</w:t>
+            </w:r>
+          </w:p>
+        </w:tc>
+        <w:tc>
+          <w:tcPr>
+            <w:tcW w:w="810" w:type="dxa"/>
+          </w:tcPr>
+          <w:p>
+            <w:pPr>
+              <w:spacing w:line="360" w:lineRule="auto"/>
+              <w:rPr>
+                <w:rFonts w:asciiTheme="majorBidi" w:hAnsiTheme="majorBidi" w:cstheme="majorBidi"/>
+              </w:rPr>
+            </w:pPr>
+            <w:r>
+              <w:rPr>
+                <w:rFonts w:asciiTheme="majorBidi" w:hAnsiTheme="majorBidi" w:cstheme="majorBidi"/>
+              </w:rPr>
+              <w:t>4390</w:t>
+            </w:r>
+          </w:p>
+        </w:tc>
+        <w:tc>
+          <w:tcPr>
+            <w:tcW w:w="900" w:type="dxa"/>
+          </w:tcPr>
+          <w:p>
+            <w:pPr>
+              <w:spacing w:line="360" w:lineRule="auto"/>
+              <w:rPr>
+                <w:rFonts w:asciiTheme="majorBidi" w:hAnsiTheme="majorBidi" w:cstheme="majorBidi"/>
+              </w:rPr>
+            </w:pPr>
+            <w:r>
+              <w:rPr>
+                <w:rFonts w:asciiTheme="majorBidi" w:hAnsiTheme="majorBidi" w:cstheme="majorBidi"/>
+              </w:rPr>
+              <w:t>4423</w:t>
+            </w:r>
+          </w:p>
+        </w:tc>
+        <w:tc>
+          <w:tcPr>
+            <w:tcW w:w="2880" w:type="dxa"/>
+          </w:tcPr>
+          <w:p>
+            <w:pPr>
+              <w:spacing w:line="360" w:lineRule="auto"/>
+              <w:rPr>
+                <w:rFonts w:asciiTheme="majorBidi" w:hAnsiTheme="majorBidi" w:cstheme="majorBidi"/>
+              </w:rPr>
+            </w:pPr>
+            <w:proofErr w:type="spellStart"/>
+            <w:r>
+              <w:rPr>
+                <w:rFonts w:asciiTheme="majorBidi" w:hAnsiTheme="majorBidi" w:cstheme="majorBidi"/>
+              </w:rPr>
+              <w:t>tctgtcttggggatggggaggatggaaaacaga</w:t>
+            </w:r>
+            <w:proofErr w:type="spellEnd"/>
+          </w:p>
+        </w:tc>
+        <w:tc>
+          <w:tcPr>
+            <w:tcW w:w="1170" w:type="dxa"/>
+          </w:tcPr>
+          <w:p>
+            <w:pPr>
+              <w:spacing w:line="360" w:lineRule="auto"/>
+              <w:rPr>
+                <w:rFonts w:asciiTheme="majorBidi" w:hAnsiTheme="majorBidi" w:cstheme="majorBidi"/>
+              </w:rPr>
+            </w:pPr>
+            <w:r>
+              <w:rPr>
+                <w:rFonts w:asciiTheme="majorBidi" w:hAnsiTheme="majorBidi" w:cstheme="majorBidi"/>
+              </w:rPr>
+              <w:t>33</w:t>
+            </w:r>
+          </w:p>
+        </w:tc>
+        <w:tc>
+          <w:tcPr>
+            <w:tcW w:w="900" w:type="dxa"/>
+          </w:tcPr>
+          <w:p>
+            <w:pPr>
+              <w:spacing w:line="360" w:lineRule="auto"/>
+              <w:rPr>
+                <w:rFonts w:asciiTheme="majorBidi" w:hAnsiTheme="majorBidi" w:cstheme="majorBidi"/>
+              </w:rPr>
+            </w:pPr>
+            <w:r>
+              <w:rPr>
+                <w:rFonts w:asciiTheme="majorBidi" w:hAnsiTheme="majorBidi" w:cstheme="majorBidi"/>
+              </w:rPr>
+              <w:t>1.18</w:t>
+            </w:r>
+          </w:p>
+        </w:tc>
+        <w:tc>
+          <w:tcPr>
+            <w:tcW w:w="1525" w:type="dxa"/>
+          </w:tcPr>
+          <w:p>
+            <w:pPr>
+              <w:spacing w:line="360" w:lineRule="auto"/>
+              <w:rPr>
+                <w:rFonts w:asciiTheme="majorBidi" w:hAnsiTheme="majorBidi" w:cstheme="majorBidi"/>
+              </w:rPr>
+            </w:pPr>
+            <w:r>
+              <w:rPr>
+                <w:rFonts w:asciiTheme="majorBidi" w:hAnsiTheme="majorBidi" w:cstheme="majorBidi"/>
+              </w:rPr>
+              <w:t>210</w:t>
+            </w:r>
+          </w:p>
+        </w:tc>
+      </w:tr>
+      <w:tr>
+        <w:tc>
+          <w:tcPr>
+            <w:tcW w:w="1165" w:type="dxa"/>
+          </w:tcPr>
+          <w:p>
+            <w:pPr>
+              <w:spacing w:line="360" w:lineRule="auto"/>
+              <w:rPr>
+                <w:rFonts w:asciiTheme="majorBidi" w:hAnsiTheme="majorBidi" w:cstheme="majorBidi"/>
+              </w:rPr>
+            </w:pPr>
+            <w:r>
+              <w:rPr>
+                <w:rFonts w:asciiTheme="majorBidi" w:hAnsiTheme="majorBidi" w:cstheme="majorBidi"/>
+              </w:rPr>
+              <w:t>CYP2D6</w:t>
+            </w:r>
+          </w:p>
+        </w:tc>
+        <w:tc>
+          <w:tcPr>
+            <w:tcW w:w="810" w:type="dxa"/>
+          </w:tcPr>
+          <w:p>
+            <w:pPr>
+              <w:spacing w:line="360" w:lineRule="auto"/>
+              <w:rPr>
+                <w:rFonts w:asciiTheme="majorBidi" w:hAnsiTheme="majorBidi" w:cstheme="majorBidi"/>
+              </w:rPr>
+            </w:pPr>
+            <w:r>
+              <w:rPr>
+                <w:rFonts w:asciiTheme="majorBidi" w:hAnsiTheme="majorBidi" w:cstheme="majorBidi"/>
+              </w:rPr>
+              <w:t>2846</w:t>
+            </w:r>
+          </w:p>
+        </w:tc>
+        <w:tc>
+          <w:tcPr>
+            <w:tcW w:w="900" w:type="dxa"/>
+          </w:tcPr>
+          <w:p>
+            <w:pPr>
+              <w:spacing w:line="360" w:lineRule="auto"/>
+              <w:rPr>
+                <w:rFonts w:asciiTheme="majorBidi" w:hAnsiTheme="majorBidi" w:cstheme="majorBidi"/>
+              </w:rPr>
+            </w:pPr>
+            <w:r>
+              <w:rPr>
+                <w:rFonts w:asciiTheme="majorBidi" w:hAnsiTheme="majorBidi" w:cstheme="majorBidi"/>
+              </w:rPr>
+              <w:t>2886</w:t>
+            </w:r>
+          </w:p>
+        </w:tc>
+        <w:tc>
+          <w:tcPr>
+            <w:tcW w:w="2880" w:type="dxa"/>
+          </w:tcPr>
+          <w:p>
+            <w:pPr>
+              <w:spacing w:line="360" w:lineRule="auto"/>
+              <w:rPr>
+                <w:rFonts w:asciiTheme="majorBidi" w:hAnsiTheme="majorBidi" w:cstheme="majorBidi"/>
+              </w:rPr>
+            </w:pPr>
+            <w:proofErr w:type="spellStart"/>
+            <w:r>
+              <w:rPr>
+                <w:rFonts w:asciiTheme="majorBidi" w:hAnsiTheme="majorBidi" w:cstheme="majorBidi"/>
+              </w:rPr>
+              <w:t>cccgcatctcccacccccagGACGCCCCTTTCGCCCCAAC</w:t>
+            </w:r>
+            <w:proofErr w:type="spellEnd"/>
+            <w:r>
+              <w:rPr>
+                <w:rFonts w:asciiTheme="majorBidi" w:hAnsiTheme="majorBidi" w:cstheme="majorBidi"/>
+              </w:rPr>
+              <w:t xml:space="preserve">  </w:t>
+            </w:r>
+          </w:p>
+        </w:tc>
+        <w:tc>
+          <w:tcPr>
+            <w:tcW w:w="1170" w:type="dxa"/>
+          </w:tcPr>
+          <w:p>
+            <w:pPr>
+              <w:spacing w:line="360" w:lineRule="auto"/>
+              <w:rPr>
+                <w:rFonts w:asciiTheme="majorBidi" w:hAnsiTheme="majorBidi" w:cstheme="majorBidi"/>
+              </w:rPr>
+            </w:pPr>
+            <w:r>
+              <w:rPr>
+                <w:rFonts w:asciiTheme="majorBidi" w:hAnsiTheme="majorBidi" w:cstheme="majorBidi"/>
+              </w:rPr>
+              <w:t>40</w:t>
+            </w:r>
+          </w:p>
+        </w:tc>
+        <w:tc>
+          <w:tcPr>
+            <w:tcW w:w="900" w:type="dxa"/>
+          </w:tcPr>
+          <w:p>
+            <w:pPr>
+              <w:spacing w:line="360" w:lineRule="auto"/>
+              <w:rPr>
+                <w:rFonts w:asciiTheme="majorBidi" w:hAnsiTheme="majorBidi" w:cstheme="majorBidi"/>
+              </w:rPr>
+            </w:pPr>
+            <w:r>
+              <w:rPr>
+                <w:rFonts w:asciiTheme="majorBidi" w:hAnsiTheme="majorBidi" w:cstheme="majorBidi"/>
+              </w:rPr>
+              <w:t>-1.7</w:t>
+            </w:r>
+          </w:p>
+        </w:tc>
+        <w:tc>
+          <w:tcPr>
+            <w:tcW w:w="1525" w:type="dxa"/>
+          </w:tcPr>
+          <w:p>
+            <w:pPr>
+              <w:spacing w:line="360" w:lineRule="auto"/>
+              <w:rPr>
+                <w:rFonts w:asciiTheme="majorBidi" w:hAnsiTheme="majorBidi" w:cstheme="majorBidi"/>
+              </w:rPr>
+            </w:pPr>
+            <w:r>
+              <w:rPr>
+                <w:rFonts w:asciiTheme="majorBidi" w:hAnsiTheme="majorBidi" w:cstheme="majorBidi"/>
+              </w:rPr>
+              <w:t>0</w:t>
+            </w:r>
+          </w:p>
+        </w:tc>
+      </w:tr>
+      <w:tr>
+        <w:tc>
+          <w:tcPr>
+            <w:tcW w:w="1165" w:type="dxa"/>
+          </w:tcPr>
+          <w:p>
+            <w:pPr>
+              <w:spacing w:line="360" w:lineRule="auto"/>
+              <w:rPr>
+                <w:rFonts w:asciiTheme="majorBidi" w:hAnsiTheme="majorBidi" w:cstheme="majorBidi"/>
+              </w:rPr>
+            </w:pPr>
+            <w:r>
+              <w:rPr>
+                <w:rFonts w:asciiTheme="majorBidi" w:hAnsiTheme="majorBidi" w:cstheme="majorBidi"/>
+              </w:rPr>
+              <w:t>ITGA3</w:t>
+            </w:r>
+          </w:p>
+        </w:tc>
+        <w:tc>
+          <w:tcPr>
+            <w:tcW w:w="810" w:type="dxa"/>
+          </w:tcPr>
+          <w:p>
+            <w:pPr>
+              <w:spacing w:line="360" w:lineRule="auto"/>
+              <w:rPr>
+                <w:rFonts w:asciiTheme="majorBidi" w:hAnsiTheme="majorBidi" w:cstheme="majorBidi"/>
+              </w:rPr>
+            </w:pPr>
+            <w:r>
+              <w:rPr>
+                <w:rFonts w:asciiTheme="majorBidi" w:hAnsiTheme="majorBidi" w:cstheme="majorBidi"/>
+              </w:rPr>
+              <w:t>21582</w:t>
+            </w:r>
+          </w:p>
+        </w:tc>
+        <w:tc>
+          <w:tcPr>
+            <w:tcW w:w="900" w:type="dxa"/>
+          </w:tcPr>
+          <w:p>
+            <w:pPr>
+              <w:spacing w:line="360" w:lineRule="auto"/>
+              <w:rPr>
+                <w:rFonts w:asciiTheme="majorBidi" w:hAnsiTheme="majorBidi" w:cstheme="majorBidi"/>
+              </w:rPr>
+            </w:pPr>
+            <w:r>
+              <w:rPr>
+                <w:rFonts w:asciiTheme="majorBidi" w:hAnsiTheme="majorBidi" w:cstheme="majorBidi"/>
+              </w:rPr>
+              <w:t>21607</w:t>
+            </w:r>
+          </w:p>
+        </w:tc>
+        <w:tc>
+          <w:tcPr>
+            <w:tcW w:w="2880" w:type="dxa"/>
+          </w:tcPr>
+          <w:p>
+            <w:pPr>
+              <w:spacing w:line="360" w:lineRule="auto"/>
+              <w:rPr>
+                <w:rFonts w:asciiTheme="majorBidi" w:hAnsiTheme="majorBidi" w:cstheme="majorBidi"/>
+              </w:rPr>
+            </w:pPr>
+            <w:proofErr w:type="spellStart"/>
+            <w:r>
+              <w:rPr>
+                <w:rFonts w:asciiTheme="majorBidi" w:hAnsiTheme="majorBidi" w:cstheme="majorBidi"/>
+              </w:rPr>
+              <w:t>ccttcacacctccggccacccccca</w:t>
+            </w:r>
+            <w:proofErr w:type="spellEnd"/>
+          </w:p>
+        </w:tc>
+        <w:tc>
+          <w:tcPr>
+            <w:tcW w:w="1170" w:type="dxa"/>
+          </w:tcPr>
+          <w:p>
+            <w:pPr>
+              <w:spacing w:line="360" w:lineRule="auto"/>
+              <w:rPr>
+                <w:rFonts w:asciiTheme="majorBidi" w:hAnsiTheme="majorBidi" w:cstheme="majorBidi"/>
+              </w:rPr>
+            </w:pPr>
+            <w:r>
+              <w:rPr>
+                <w:rFonts w:asciiTheme="majorBidi" w:hAnsiTheme="majorBidi" w:cstheme="majorBidi"/>
+              </w:rPr>
+              <w:t>25</w:t>
+            </w:r>
+          </w:p>
+        </w:tc>
+        <w:tc>
+          <w:tcPr>
+            <w:tcW w:w="900" w:type="dxa"/>
+          </w:tcPr>
+          <w:p>
+            <w:pPr>
+              <w:spacing w:line="360" w:lineRule="auto"/>
+              <w:rPr>
+                <w:rFonts w:asciiTheme="majorBidi" w:hAnsiTheme="majorBidi" w:cstheme="majorBidi"/>
+              </w:rPr>
+            </w:pPr>
+            <w:r>
+              <w:rPr>
+                <w:rFonts w:asciiTheme="majorBidi" w:hAnsiTheme="majorBidi" w:cstheme="majorBidi"/>
+              </w:rPr>
+              <w:t>-1.52</w:t>
+            </w:r>
+          </w:p>
+        </w:tc>
+        <w:tc>
+          <w:tcPr>
+            <w:tcW w:w="1525" w:type="dxa"/>
+          </w:tcPr>
+          <w:p>
+            <w:pPr>
+              <w:spacing w:line="360" w:lineRule="auto"/>
+              <w:rPr>
+                <w:rFonts w:asciiTheme="majorBidi" w:hAnsiTheme="majorBidi" w:cstheme="majorBidi"/>
+              </w:rPr>
+            </w:pPr>
+            <w:r>
+              <w:rPr>
+                <w:rFonts w:asciiTheme="majorBidi" w:hAnsiTheme="majorBidi" w:cstheme="majorBidi"/>
+              </w:rPr>
+              <w:t>60</w:t>
+            </w:r>
+          </w:p>
+        </w:tc>
+      </w:tr>
+      <w:tr>
+        <w:trPr>
+          <w:trHeight w:val="521"/>
+        </w:trPr>
+        <w:tc>
+          <w:tcPr>
+            <w:tcW w:w="1165" w:type="dxa"/>
+          </w:tcPr>
+          <w:p>
+            <w:pPr>
+              <w:spacing w:line="360" w:lineRule="auto"/>
+              <w:rPr>
+                <w:rFonts w:asciiTheme="majorBidi" w:hAnsiTheme="majorBidi" w:cstheme="majorBidi"/>
+              </w:rPr>
+            </w:pPr>
+            <w:r>
+              <w:rPr>
+                <w:rFonts w:asciiTheme="majorBidi" w:hAnsiTheme="majorBidi" w:cstheme="majorBidi"/>
+              </w:rPr>
+              <w:t>ITGB4</w:t>
+            </w:r>
+          </w:p>
+        </w:tc>
+        <w:tc>
+          <w:tcPr>
+            <w:tcW w:w="810" w:type="dxa"/>
+          </w:tcPr>
+          <w:p>
+            <w:pPr>
+              <w:spacing w:line="360" w:lineRule="auto"/>
+              <w:rPr>
+                <w:rFonts w:asciiTheme="majorBidi" w:hAnsiTheme="majorBidi" w:cstheme="majorBidi"/>
+              </w:rPr>
+            </w:pPr>
+            <w:r>
+              <w:rPr>
+                <w:rFonts w:asciiTheme="majorBidi" w:hAnsiTheme="majorBidi" w:cstheme="majorBidi"/>
+              </w:rPr>
+              <w:t>31779</w:t>
+            </w:r>
+          </w:p>
+        </w:tc>
+        <w:tc>
+          <w:tcPr>
+            <w:tcW w:w="900" w:type="dxa"/>
+          </w:tcPr>
+          <w:p>
+            <w:pPr>
+              <w:spacing w:line="360" w:lineRule="auto"/>
+              <w:rPr>
+                <w:rFonts w:asciiTheme="majorBidi" w:hAnsiTheme="majorBidi" w:cstheme="majorBidi"/>
+              </w:rPr>
+            </w:pPr>
+            <w:r>
+              <w:rPr>
+                <w:rFonts w:asciiTheme="majorBidi" w:hAnsiTheme="majorBidi" w:cstheme="majorBidi"/>
+              </w:rPr>
+              <w:t>31804</w:t>
+            </w:r>
+          </w:p>
+        </w:tc>
+        <w:tc>
+          <w:tcPr>
+            <w:tcW w:w="2880" w:type="dxa"/>
+          </w:tcPr>
+          <w:p>
+            <w:pPr>
+              <w:spacing w:line="360" w:lineRule="auto"/>
+              <w:rPr>
+                <w:rFonts w:asciiTheme="majorBidi" w:hAnsiTheme="majorBidi" w:cstheme="majorBidi"/>
+              </w:rPr>
+            </w:pPr>
+            <w:r>
+              <w:rPr>
+                <w:rFonts w:asciiTheme="majorBidi" w:hAnsiTheme="majorBidi" w:cstheme="majorBidi"/>
+              </w:rPr>
+              <w:t>GGGGCCGGCTGGGGGCCTGAGCGGG</w:t>
+            </w:r>
+          </w:p>
+        </w:tc>
+        <w:tc>
+          <w:tcPr>
+            <w:tcW w:w="1170" w:type="dxa"/>
+          </w:tcPr>
+          <w:p>
+            <w:pPr>
+              <w:spacing w:line="360" w:lineRule="auto"/>
+              <w:rPr>
+                <w:rFonts w:asciiTheme="majorBidi" w:hAnsiTheme="majorBidi" w:cstheme="majorBidi"/>
+              </w:rPr>
+            </w:pPr>
+            <w:r>
+              <w:rPr>
+                <w:rFonts w:asciiTheme="majorBidi" w:hAnsiTheme="majorBidi" w:cstheme="majorBidi"/>
+              </w:rPr>
+              <w:t>25</w:t>
+            </w:r>
+          </w:p>
+        </w:tc>
+        <w:tc>
+          <w:tcPr>
+            <w:tcW w:w="900" w:type="dxa"/>
+          </w:tcPr>
+          <w:p>
+            <w:pPr>
+              <w:spacing w:line="360" w:lineRule="auto"/>
+              <w:rPr>
+                <w:rFonts w:asciiTheme="majorBidi" w:hAnsiTheme="majorBidi" w:cstheme="majorBidi"/>
+              </w:rPr>
+            </w:pPr>
+            <w:r>
+              <w:rPr>
+                <w:rFonts w:asciiTheme="majorBidi" w:hAnsiTheme="majorBidi" w:cstheme="majorBidi"/>
+              </w:rPr>
+              <w:t>1.64</w:t>
+            </w:r>
+          </w:p>
+        </w:tc>
+        <w:tc>
+          <w:tcPr>
+            <w:tcW w:w="1525" w:type="dxa"/>
+          </w:tcPr>
+          <w:p>
+            <w:pPr>
+              <w:spacing w:line="360" w:lineRule="auto"/>
+              <w:rPr>
+                <w:rFonts w:asciiTheme="majorBidi" w:hAnsiTheme="majorBidi" w:cstheme="majorBidi"/>
+              </w:rPr>
+            </w:pPr>
+            <w:r>
+              <w:rPr>
+                <w:rFonts w:asciiTheme="majorBidi" w:hAnsiTheme="majorBidi" w:cstheme="majorBidi"/>
+              </w:rPr>
+              <w:t>65</w:t>
+            </w:r>
+          </w:p>
+        </w:tc>
+      </w:tr>
+      <w:tr>
+        <w:trPr>
+          <w:trHeight w:val="521"/>
+        </w:trPr>
+        <w:tc>
+          <w:tcPr>
+            <w:tcW w:w="1165" w:type="dxa"/>
+          </w:tcPr>
+          <w:p>
+            <w:pPr>
+              <w:spacing w:line="360" w:lineRule="auto"/>
+              <w:rPr>
+                <w:rFonts w:asciiTheme="majorBidi" w:hAnsiTheme="majorBidi" w:cstheme="majorBidi"/>
+              </w:rPr>
+            </w:pPr>
+            <w:r>
+              <w:rPr>
+                <w:rFonts w:asciiTheme="majorBidi" w:hAnsiTheme="majorBidi" w:cstheme="majorBidi"/>
+              </w:rPr>
+              <w:t>NPHS1</w:t>
+            </w:r>
+          </w:p>
+        </w:tc>
+        <w:tc>
+          <w:tcPr>
+            <w:tcW w:w="810" w:type="dxa"/>
+          </w:tcPr>
+          <w:p>
+            <w:pPr>
+              <w:spacing w:line="360" w:lineRule="auto"/>
+              <w:rPr>
+                <w:rFonts w:asciiTheme="majorBidi" w:hAnsiTheme="majorBidi" w:cstheme="majorBidi"/>
+              </w:rPr>
+            </w:pPr>
+            <w:r>
+              <w:rPr>
+                <w:rFonts w:asciiTheme="majorBidi" w:hAnsiTheme="majorBidi" w:cstheme="majorBidi"/>
+              </w:rPr>
+              <w:t>21551</w:t>
+            </w:r>
+          </w:p>
+        </w:tc>
+        <w:tc>
+          <w:tcPr>
+            <w:tcW w:w="900" w:type="dxa"/>
+          </w:tcPr>
+          <w:p>
+            <w:pPr>
+              <w:spacing w:line="360" w:lineRule="auto"/>
+              <w:rPr>
+                <w:rFonts w:asciiTheme="majorBidi" w:hAnsiTheme="majorBidi" w:cstheme="majorBidi"/>
+              </w:rPr>
+            </w:pPr>
+            <w:r>
+              <w:rPr>
+                <w:rFonts w:asciiTheme="majorBidi" w:hAnsiTheme="majorBidi" w:cstheme="majorBidi"/>
+              </w:rPr>
+              <w:t>21590</w:t>
+            </w:r>
+          </w:p>
+        </w:tc>
+        <w:tc>
+          <w:tcPr>
+            <w:tcW w:w="2880" w:type="dxa"/>
+          </w:tcPr>
+          <w:p>
+            <w:pPr>
+              <w:spacing w:line="360" w:lineRule="auto"/>
+              <w:rPr>
+                <w:rFonts w:asciiTheme="majorBidi" w:hAnsiTheme="majorBidi" w:cstheme="majorBidi"/>
+              </w:rPr>
+            </w:pPr>
+            <w:proofErr w:type="spellStart"/>
+            <w:r>
+              <w:rPr>
+                <w:rFonts w:asciiTheme="majorBidi" w:hAnsiTheme="majorBidi" w:cstheme="majorBidi"/>
+              </w:rPr>
+              <w:t>tgagggaggtttgggggagactggtggcggggggcagca</w:t>
+            </w:r>
+            <w:proofErr w:type="spellEnd"/>
+            <w:r>
+              <w:rPr>
+                <w:rFonts w:asciiTheme="majorBidi" w:hAnsiTheme="majorBidi" w:cstheme="majorBidi"/>
+              </w:rPr>
+              <w:t xml:space="preserve">       </w:t>
+            </w:r>
+          </w:p>
+        </w:tc>
+        <w:tc>
+          <w:tcPr>
+            <w:tcW w:w="1170" w:type="dxa"/>
+          </w:tcPr>
+          <w:p>
+            <w:pPr>
+              <w:spacing w:line="360" w:lineRule="auto"/>
+              <w:rPr>
+                <w:rFonts w:asciiTheme="majorBidi" w:hAnsiTheme="majorBidi" w:cstheme="majorBidi"/>
+              </w:rPr>
+            </w:pPr>
+            <w:r>
+              <w:rPr>
+                <w:rFonts w:asciiTheme="majorBidi" w:hAnsiTheme="majorBidi" w:cstheme="majorBidi"/>
+              </w:rPr>
+              <w:t>39</w:t>
+            </w:r>
+          </w:p>
+        </w:tc>
+        <w:tc>
+          <w:tcPr>
+            <w:tcW w:w="900" w:type="dxa"/>
+          </w:tcPr>
+          <w:p>
+            <w:pPr>
+              <w:spacing w:line="360" w:lineRule="auto"/>
+              <w:rPr>
+                <w:rFonts w:asciiTheme="majorBidi" w:hAnsiTheme="majorBidi" w:cstheme="majorBidi"/>
+              </w:rPr>
+            </w:pPr>
+            <w:r>
+              <w:rPr>
+                <w:rFonts w:asciiTheme="majorBidi" w:hAnsiTheme="majorBidi" w:cstheme="majorBidi"/>
+              </w:rPr>
+              <w:t>1.64</w:t>
+            </w:r>
+          </w:p>
+        </w:tc>
+        <w:tc>
+          <w:tcPr>
+            <w:tcW w:w="1525" w:type="dxa"/>
+          </w:tcPr>
+          <w:p>
+            <w:pPr>
+              <w:spacing w:line="360" w:lineRule="auto"/>
+              <w:rPr>
+                <w:rFonts w:asciiTheme="majorBidi" w:hAnsiTheme="majorBidi" w:cstheme="majorBidi"/>
+              </w:rPr>
+            </w:pPr>
+            <w:r>
+              <w:rPr>
+                <w:rFonts w:asciiTheme="majorBidi" w:hAnsiTheme="majorBidi" w:cstheme="majorBidi"/>
+              </w:rPr>
+              <w:t>46</w:t>
+            </w:r>
+          </w:p>
+        </w:tc>
+      </w:tr>
+      <w:tr>
+        <w:trPr>
+          <w:trHeight w:val="521"/>
+        </w:trPr>
+        <w:tc>
+          <w:tcPr>
+            <w:tcW w:w="1165" w:type="dxa"/>
+          </w:tcPr>
+          <w:p>
+            <w:pPr>
+              <w:spacing w:line="360" w:lineRule="auto"/>
+              <w:rPr>
+                <w:rFonts w:asciiTheme="majorBidi" w:hAnsiTheme="majorBidi" w:cstheme="majorBidi"/>
+              </w:rPr>
+            </w:pPr>
+            <w:r>
+              <w:rPr>
+                <w:rFonts w:asciiTheme="majorBidi" w:hAnsiTheme="majorBidi" w:cstheme="majorBidi"/>
+              </w:rPr>
+              <w:t>NPHS2</w:t>
+            </w:r>
+          </w:p>
+        </w:tc>
+        <w:tc>
+          <w:tcPr>
+            <w:tcW w:w="810" w:type="dxa"/>
+          </w:tcPr>
+          <w:p>
+            <w:pPr>
+              <w:spacing w:line="360" w:lineRule="auto"/>
+              <w:rPr>
+                <w:rFonts w:asciiTheme="majorBidi" w:hAnsiTheme="majorBidi" w:cstheme="majorBidi"/>
+              </w:rPr>
+            </w:pPr>
+            <w:r>
+              <w:rPr>
+                <w:rFonts w:asciiTheme="majorBidi" w:hAnsiTheme="majorBidi" w:cstheme="majorBidi"/>
+              </w:rPr>
+              <w:t>20210</w:t>
+            </w:r>
+          </w:p>
+        </w:tc>
+        <w:tc>
+          <w:tcPr>
+            <w:tcW w:w="900" w:type="dxa"/>
+          </w:tcPr>
+          <w:p>
+            <w:pPr>
+              <w:spacing w:line="360" w:lineRule="auto"/>
+              <w:rPr>
+                <w:rFonts w:asciiTheme="majorBidi" w:hAnsiTheme="majorBidi" w:cstheme="majorBidi"/>
+              </w:rPr>
+            </w:pPr>
+            <w:r>
+              <w:rPr>
+                <w:rFonts w:asciiTheme="majorBidi" w:hAnsiTheme="majorBidi" w:cstheme="majorBidi"/>
+              </w:rPr>
+              <w:t>20258</w:t>
+            </w:r>
+          </w:p>
+        </w:tc>
+        <w:tc>
+          <w:tcPr>
+            <w:tcW w:w="2880" w:type="dxa"/>
+          </w:tcPr>
+          <w:p>
+            <w:pPr>
+              <w:spacing w:line="360" w:lineRule="auto"/>
+              <w:rPr>
+                <w:rFonts w:asciiTheme="majorBidi" w:hAnsiTheme="majorBidi" w:cstheme="majorBidi"/>
+              </w:rPr>
+            </w:pPr>
+            <w:proofErr w:type="spellStart"/>
+            <w:r>
+              <w:rPr>
+                <w:rFonts w:asciiTheme="majorBidi" w:hAnsiTheme="majorBidi" w:cstheme="majorBidi"/>
+              </w:rPr>
+              <w:t>tggcaggaacggtggggttggtggggatggacaggaggggttggtaca</w:t>
+            </w:r>
+            <w:proofErr w:type="spellEnd"/>
+          </w:p>
+        </w:tc>
+        <w:tc>
+          <w:tcPr>
+            <w:tcW w:w="1170" w:type="dxa"/>
+          </w:tcPr>
+          <w:p>
+            <w:pPr>
+              <w:spacing w:line="360" w:lineRule="auto"/>
+              <w:rPr>
+                <w:rFonts w:asciiTheme="majorBidi" w:hAnsiTheme="majorBidi" w:cstheme="majorBidi"/>
+              </w:rPr>
+            </w:pPr>
+            <w:r>
+              <w:rPr>
+                <w:rFonts w:asciiTheme="majorBidi" w:hAnsiTheme="majorBidi" w:cstheme="majorBidi"/>
+              </w:rPr>
+              <w:t>48</w:t>
+            </w:r>
+          </w:p>
+        </w:tc>
+        <w:tc>
+          <w:tcPr>
+            <w:tcW w:w="900" w:type="dxa"/>
+          </w:tcPr>
+          <w:p>
+            <w:pPr>
+              <w:spacing w:line="360" w:lineRule="auto"/>
+              <w:rPr>
+                <w:rFonts w:asciiTheme="majorBidi" w:hAnsiTheme="majorBidi" w:cstheme="majorBidi"/>
+              </w:rPr>
+            </w:pPr>
+            <w:r>
+              <w:rPr>
+                <w:rFonts w:asciiTheme="majorBidi" w:hAnsiTheme="majorBidi" w:cstheme="majorBidi"/>
+              </w:rPr>
+              <w:t>1.5</w:t>
+            </w:r>
+          </w:p>
+        </w:tc>
+        <w:tc>
+          <w:tcPr>
+            <w:tcW w:w="1525" w:type="dxa"/>
+          </w:tcPr>
+          <w:p>
+            <w:pPr>
+              <w:spacing w:line="360" w:lineRule="auto"/>
+              <w:rPr>
+                <w:rFonts w:asciiTheme="majorBidi" w:hAnsiTheme="majorBidi" w:cstheme="majorBidi"/>
+              </w:rPr>
+            </w:pPr>
+            <w:r>
+              <w:rPr>
+                <w:rFonts w:asciiTheme="majorBidi" w:hAnsiTheme="majorBidi" w:cstheme="majorBidi"/>
+              </w:rPr>
+              <w:t>339</w:t>
+            </w:r>
+          </w:p>
+        </w:tc>
+      </w:tr>
+    </w:tbl>
+    <w:p>
+      <w:pPr>
+        <w:spacing w:line="360" w:lineRule="auto"/>
+        <w:rPr>
+          <w:rFonts w:asciiTheme="majorBidi" w:hAnsiTheme="majorBidi" w:cstheme="majorBidi"/>
+          <w:sz w:val="20"/>
+          <w:szCs w:val="20"/>
+        </w:rPr>
+      </w:pPr>
+      <w:r>
+        <w:rPr>
+          <w:rFonts w:asciiTheme="majorBidi" w:hAnsiTheme="majorBidi" w:cstheme="majorBidi"/>
+          <w:b/>
+          <w:bCs/>
+          <w:sz w:val="20"/>
+          <w:szCs w:val="20"/>
+        </w:rPr>
+        <w:lastRenderedPageBreak/>
+        <w:t xml:space="preserve">Table 1. </w:t>
+      </w:r>
+      <w:r>
+        <w:rPr>
+          <w:rFonts w:asciiTheme="majorBidi" w:hAnsiTheme="majorBidi" w:cstheme="majorBidi"/>
+          <w:sz w:val="20"/>
+          <w:szCs w:val="20"/>
+        </w:rPr>
+        <w:t>10 out of 15 genes had SNPs with a distance of less than 500 base pairs from the predicted G4 sequence; distance=0 indicates overlaps. G4 sequences extracted by the code are either found in the same strand of the provided genomic sequence if the score &gt;0 or in the opposite strand if the score &lt;0.</w:t>
+      </w:r>
+    </w:p>
+    <w:p>
+      <w:pPr>
+        <w:spacing w:line="360" w:lineRule="auto"/>
+        <w:rPr>
+          <w:rFonts w:asciiTheme="majorBidi" w:hAnsiTheme="majorBidi" w:cstheme="majorBidi"/>
+          <w:sz w:val="20"/>
+          <w:szCs w:val="20"/>
+        </w:rPr>
+      </w:pPr>
+    </w:p>
+    <w:p>
+      <w:pPr>
+        <w:spacing w:line="360" w:lineRule="auto"/>
+        <w:rPr>
+          <w:rFonts w:asciiTheme="majorBidi" w:hAnsiTheme="majorBidi" w:cstheme="majorBidi"/>
+          <w:sz w:val="20"/>
+          <w:szCs w:val="20"/>
+        </w:rPr>
+      </w:pPr>
+    </w:p>
+    <w:p>
+      <w:pPr>
+        <w:spacing w:line="360" w:lineRule="auto"/>
+        <w:rPr>
+          <w:rFonts w:asciiTheme="majorBidi" w:hAnsiTheme="majorBidi" w:cstheme="majorBidi"/>
+          <w:sz w:val="20"/>
+          <w:szCs w:val="20"/>
         </w:rPr>
       </w:pPr>
       <w:r>
@@ -2548,8 +4745,6 @@
         </w:rPr>
         <w:t>.</w:t>
       </w:r>
-      <w:bookmarkStart w:id="0" w:name="_GoBack"/>
-      <w:bookmarkEnd w:id="0"/>
     </w:p>
     <w:p>
       <w:pPr>
@@ -5977,6 +8172,25 @@
       <w:u w:val="single"/>
     </w:rPr>
   </w:style>
+  <w:style w:type="table" w:styleId="TableGrid">
+    <w:name w:val="Table Grid"/>
+    <w:basedOn w:val="TableNormal"/>
+    <w:uiPriority w:val="39"/>
+    <w:rsid w:val="00D2452C"/>
+    <w:pPr>
+      <w:spacing w:after="0" w:line="240" w:lineRule="auto"/>
+    </w:pPr>
+    <w:tblPr>
+      <w:tblBorders>
+        <w:top w:val="single" w:sz="4" w:space="0" w:color="auto"/>
+        <w:left w:val="single" w:sz="4" w:space="0" w:color="auto"/>
+        <w:bottom w:val="single" w:sz="4" w:space="0" w:color="auto"/>
+        <w:right w:val="single" w:sz="4" w:space="0" w:color="auto"/>
+        <w:insideH w:val="single" w:sz="4" w:space="0" w:color="auto"/>
+        <w:insideV w:val="single" w:sz="4" w:space="0" w:color="auto"/>
+      </w:tblBorders>
+    </w:tblPr>
+  </w:style>
 </w:styles>
 </file>
 
@@ -6246,7 +8460,7 @@
 </file>
 
 <file path=customXml/itemProps1.xml><?xml version="1.0" encoding="utf-8"?>
-<ds:datastoreItem xmlns:ds="http://schemas.openxmlformats.org/officeDocument/2006/customXml" ds:itemID="{68DE4929-2163-43EE-8117-C68A77E9998F}">
+<ds:datastoreItem xmlns:ds="http://schemas.openxmlformats.org/officeDocument/2006/customXml" ds:itemID="{E2D645C7-BA91-4044-BFB7-89807F8EBEC5}">
   <ds:schemaRefs>
     <ds:schemaRef ds:uri="http://schemas.openxmlformats.org/officeDocument/2006/bibliography"/>
   </ds:schemaRefs>

</xml_diff>

<commit_message>
fixing figures in report
</commit_message>
<xml_diff>
--- a/Capstone report.docx
+++ b/Capstone report.docx
@@ -1096,7 +1096,17 @@
           <w:sz w:val="24"/>
           <w:szCs w:val="24"/>
         </w:rPr>
-        <w:t xml:space="preserve"> overlaps of SNPs and G4-quadruplexes</w:t>
+        <w:t xml:space="preserve"> overlaps </w:t>
+      </w:r>
+      <w:bookmarkStart w:id="0" w:name="_GoBack"/>
+      <w:bookmarkEnd w:id="0"/>
+      <w:r>
+        <w:rPr>
+          <w:rFonts w:asciiTheme="majorBidi" w:hAnsiTheme="majorBidi" w:cstheme="majorBidi"/>
+          <w:sz w:val="24"/>
+          <w:szCs w:val="24"/>
+        </w:rPr>
+        <w:t>of SNPs and G4-quadruplexes</w:t>
       </w:r>
       <w:r>
         <w:rPr>
@@ -2352,6 +2362,8 @@
       <w:pPr>
         <w:rPr>
           <w:rFonts w:asciiTheme="majorBidi" w:hAnsiTheme="majorBidi" w:cstheme="majorBidi"/>
+          <w:sz w:val="20"/>
+          <w:szCs w:val="20"/>
         </w:rPr>
       </w:pPr>
       <w:r>
@@ -2359,6 +2371,8 @@
           <w:rFonts w:asciiTheme="majorBidi" w:hAnsiTheme="majorBidi" w:cstheme="majorBidi"/>
           <w:b/>
           <w:bCs/>
+          <w:sz w:val="20"/>
+          <w:szCs w:val="20"/>
         </w:rPr>
         <w:t>Figure 3</w:t>
       </w:r>
@@ -2367,18 +2381,24 @@
           <w:rFonts w:asciiTheme="majorBidi" w:hAnsiTheme="majorBidi" w:cstheme="majorBidi"/>
           <w:b/>
           <w:bCs/>
+          <w:sz w:val="20"/>
+          <w:szCs w:val="20"/>
         </w:rPr>
         <w:t>.</w:t>
       </w:r>
       <w:r>
         <w:rPr>
           <w:rFonts w:asciiTheme="majorBidi" w:hAnsiTheme="majorBidi" w:cstheme="majorBidi"/>
+          <w:sz w:val="20"/>
+          <w:szCs w:val="20"/>
         </w:rPr>
         <w:t xml:space="preserve"> Format of the CSV file with the SNPs of the genes</w:t>
       </w:r>
       <w:r>
         <w:rPr>
           <w:rFonts w:asciiTheme="majorBidi" w:hAnsiTheme="majorBidi" w:cstheme="majorBidi"/>
+          <w:sz w:val="20"/>
+          <w:szCs w:val="20"/>
         </w:rPr>
         <w:t>.</w:t>
       </w:r>
@@ -3031,6 +3051,8 @@
         <w:spacing w:line="360" w:lineRule="auto"/>
         <w:rPr>
           <w:rFonts w:asciiTheme="majorBidi" w:hAnsiTheme="majorBidi" w:cstheme="majorBidi"/>
+          <w:sz w:val="20"/>
+          <w:szCs w:val="20"/>
         </w:rPr>
       </w:pPr>
       <w:r>
@@ -3038,41 +3060,47 @@
           <w:rFonts w:asciiTheme="majorBidi" w:hAnsiTheme="majorBidi" w:cstheme="majorBidi"/>
           <w:b/>
           <w:bCs/>
-          <w:sz w:val="24"/>
-          <w:szCs w:val="24"/>
+          <w:sz w:val="20"/>
+          <w:szCs w:val="20"/>
         </w:rPr>
         <w:t xml:space="preserve">Figure 4. </w:t>
       </w:r>
       <w:r>
         <w:rPr>
           <w:rFonts w:asciiTheme="majorBidi" w:hAnsiTheme="majorBidi" w:cstheme="majorBidi"/>
+          <w:sz w:val="20"/>
+          <w:szCs w:val="20"/>
         </w:rPr>
         <w:t>Genomic sequence of the NPHS1 gene. The G4 sequence highlighted in yellow was detected by the new code to have the closest distance with the SNP (highlighted in green;</w:t>
       </w:r>
       <w:r>
+        <w:rPr>
+          <w:sz w:val="20"/>
+          <w:szCs w:val="20"/>
+        </w:rPr>
         <w:t xml:space="preserve"> </w:t>
       </w:r>
       <w:r>
         <w:rPr>
           <w:rFonts w:asciiTheme="majorBidi" w:hAnsiTheme="majorBidi" w:cstheme="majorBidi"/>
-        </w:rPr>
-        <w:t>c.3325C&gt;T</w:t>
-      </w:r>
-      <w:r>
-        <w:rPr>
-          <w:rFonts w:asciiTheme="majorBidi" w:hAnsiTheme="majorBidi" w:cstheme="majorBidi"/>
-        </w:rPr>
-        <w:t xml:space="preserve">). Whereas, the old code detects the G4 sequence highlighted in purple as the closest </w:t>
-      </w:r>
-      <w:r>
-        <w:rPr>
-          <w:rFonts w:asciiTheme="majorBidi" w:hAnsiTheme="majorBidi" w:cstheme="majorBidi"/>
+          <w:sz w:val="20"/>
+          <w:szCs w:val="20"/>
+        </w:rPr>
+        <w:t xml:space="preserve">c.3325C&gt;T). Whereas, the old code detects the G4 sequence highlighted in purple as the closest </w:t>
+      </w:r>
+      <w:r>
+        <w:rPr>
+          <w:rFonts w:asciiTheme="majorBidi" w:hAnsiTheme="majorBidi" w:cstheme="majorBidi"/>
+          <w:sz w:val="20"/>
+          <w:szCs w:val="20"/>
         </w:rPr>
         <w:t>to</w:t>
       </w:r>
       <w:r>
         <w:rPr>
           <w:rFonts w:asciiTheme="majorBidi" w:hAnsiTheme="majorBidi" w:cstheme="majorBidi"/>
+          <w:sz w:val="20"/>
+          <w:szCs w:val="20"/>
         </w:rPr>
         <w:t xml:space="preserve"> the SNP.</w:t>
       </w:r>
@@ -3084,8 +3112,6 @@
           <w:rFonts w:asciiTheme="majorBidi" w:hAnsiTheme="majorBidi" w:cstheme="majorBidi"/>
         </w:rPr>
       </w:pPr>
-      <w:bookmarkStart w:id="0" w:name="_GoBack"/>
-      <w:bookmarkEnd w:id="0"/>
     </w:p>
     <w:tbl>
       <w:tblPr>
@@ -8460,7 +8486,7 @@
 </file>
 
 <file path=customXml/itemProps1.xml><?xml version="1.0" encoding="utf-8"?>
-<ds:datastoreItem xmlns:ds="http://schemas.openxmlformats.org/officeDocument/2006/customXml" ds:itemID="{E2D645C7-BA91-4044-BFB7-89807F8EBEC5}">
+<ds:datastoreItem xmlns:ds="http://schemas.openxmlformats.org/officeDocument/2006/customXml" ds:itemID="{5B0F7E77-1FCB-41CD-8014-17B561878428}">
   <ds:schemaRefs>
     <ds:schemaRef ds:uri="http://schemas.openxmlformats.org/officeDocument/2006/bibliography"/>
   </ds:schemaRefs>

</xml_diff>

<commit_message>
adding image in report
</commit_message>
<xml_diff>
--- a/Capstone report.docx
+++ b/Capstone report.docx
@@ -2872,8 +2872,8 @@
       <w:pPr>
         <w:rPr>
           <w:rFonts w:ascii="Linux Libertine O" w:hAnsi="Linux Libertine O" w:cs="Linux Libertine O"/>
-          <w:sz w:val="20"/>
-          <w:szCs w:val="20"/>
+          <w:sz w:val="18"/>
+          <w:szCs w:val="18"/>
         </w:rPr>
       </w:pPr>
       <w:r>
@@ -2881,8 +2881,8 @@
           <w:rFonts w:ascii="Linux Libertine O" w:hAnsi="Linux Libertine O" w:cs="Linux Libertine O"/>
           <w:b/>
           <w:bCs/>
-          <w:sz w:val="20"/>
-          <w:szCs w:val="20"/>
+          <w:sz w:val="18"/>
+          <w:szCs w:val="18"/>
         </w:rPr>
         <w:t>Figure 3</w:t>
       </w:r>
@@ -2891,24 +2891,24 @@
           <w:rFonts w:ascii="Linux Libertine O" w:hAnsi="Linux Libertine O" w:cs="Linux Libertine O"/>
           <w:b/>
           <w:bCs/>
-          <w:sz w:val="20"/>
-          <w:szCs w:val="20"/>
+          <w:sz w:val="18"/>
+          <w:szCs w:val="18"/>
         </w:rPr>
         <w:t>.</w:t>
       </w:r>
       <w:r>
         <w:rPr>
           <w:rFonts w:ascii="Linux Libertine O" w:hAnsi="Linux Libertine O" w:cs="Linux Libertine O"/>
-          <w:sz w:val="20"/>
-          <w:szCs w:val="20"/>
+          <w:sz w:val="18"/>
+          <w:szCs w:val="18"/>
         </w:rPr>
         <w:t xml:space="preserve"> Format of the CSV file with the SNPs of the genes</w:t>
       </w:r>
       <w:r>
         <w:rPr>
           <w:rFonts w:ascii="Linux Libertine O" w:hAnsi="Linux Libertine O" w:cs="Linux Libertine O"/>
-          <w:sz w:val="20"/>
-          <w:szCs w:val="20"/>
+          <w:sz w:val="18"/>
+          <w:szCs w:val="18"/>
         </w:rPr>
         <w:t>.</w:t>
       </w:r>
@@ -3083,7 +3083,23 @@
           <w:sz w:val="20"/>
           <w:szCs w:val="20"/>
         </w:rPr>
-        <w:t xml:space="preserve"> the user will be prompted to enter the direct path to the CSV file. After entering the CSV file path, the code will be executed, generating a file that contains the predicted G4 sequences in the o</w:t>
+        <w:t xml:space="preserve"> the user will be prompted to enter the direct path to the CSV file</w:t>
+      </w:r>
+      <w:r>
+        <w:rPr>
+          <w:rFonts w:ascii="Linux Libertine O" w:hAnsi="Linux Libertine O" w:cs="Linux Libertine O"/>
+          <w:sz w:val="20"/>
+          <w:szCs w:val="20"/>
+        </w:rPr>
+        <w:t xml:space="preserve"> (Figure 4)</w:t>
+      </w:r>
+      <w:r>
+        <w:rPr>
+          <w:rFonts w:ascii="Linux Libertine O" w:hAnsi="Linux Libertine O" w:cs="Linux Libertine O"/>
+          <w:sz w:val="20"/>
+          <w:szCs w:val="20"/>
+        </w:rPr>
+        <w:t>. After entering the CSV file path, the code will be executed, generating a file that contains the predicted G4 sequences in the o</w:t>
       </w:r>
       <w:r>
         <w:rPr>
@@ -3117,6 +3133,127 @@
         </w:rPr>
         <w:t xml:space="preserve">. </w:t>
       </w:r>
+    </w:p>
+    <w:p>
+      <w:pPr>
+        <w:spacing w:line="360" w:lineRule="auto"/>
+        <w:ind w:firstLine="720"/>
+        <w:jc w:val="both"/>
+        <w:rPr>
+          <w:rFonts w:ascii="Linux Libertine O" w:hAnsi="Linux Libertine O" w:cs="Linux Libertine O"/>
+          <w:sz w:val="20"/>
+          <w:szCs w:val="20"/>
+        </w:rPr>
+      </w:pPr>
+      <w:r>
+        <w:rPr>
+          <w:rFonts w:ascii="Linux Libertine O" w:hAnsi="Linux Libertine O" w:cs="Linux Libertine O"/>
+          <w:noProof/>
+          <w:sz w:val="20"/>
+          <w:szCs w:val="20"/>
+        </w:rPr>
+        <w:drawing>
+          <wp:inline distT="0" distB="0" distL="0" distR="0">
+            <wp:extent cx="5708926" cy="615462"/>
+            <wp:effectExtent l="0" t="0" r="6350" b="0"/>
+            <wp:docPr id="3" name="Picture 3"/>
+            <wp:cNvGraphicFramePr>
+              <a:graphicFrameLocks xmlns:a="http://schemas.openxmlformats.org/drawingml/2006/main" noChangeAspect="1"/>
+            </wp:cNvGraphicFramePr>
+            <a:graphic xmlns:a="http://schemas.openxmlformats.org/drawingml/2006/main">
+              <a:graphicData uri="http://schemas.openxmlformats.org/drawingml/2006/picture">
+                <pic:pic xmlns:pic="http://schemas.openxmlformats.org/drawingml/2006/picture">
+                  <pic:nvPicPr>
+                    <pic:cNvPr id="3" name="inputtt.PNG"/>
+                    <pic:cNvPicPr/>
+                  </pic:nvPicPr>
+                  <pic:blipFill>
+                    <a:blip r:embed="rId10">
+                      <a:extLst>
+                        <a:ext uri="{28A0092B-C50C-407E-A947-70E740481C1C}">
+                          <a14:useLocalDpi xmlns:a14="http://schemas.microsoft.com/office/drawing/2010/main" val="0"/>
+                        </a:ext>
+                      </a:extLst>
+                    </a:blip>
+                    <a:stretch>
+                      <a:fillRect/>
+                    </a:stretch>
+                  </pic:blipFill>
+                  <pic:spPr>
+                    <a:xfrm>
+                      <a:off x="0" y="0"/>
+                      <a:ext cx="6988583" cy="753418"/>
+                    </a:xfrm>
+                    <a:prstGeom prst="rect">
+                      <a:avLst/>
+                    </a:prstGeom>
+                  </pic:spPr>
+                </pic:pic>
+              </a:graphicData>
+            </a:graphic>
+          </wp:inline>
+        </w:drawing>
+      </w:r>
+    </w:p>
+    <w:p>
+      <w:pPr>
+        <w:spacing w:line="360" w:lineRule="auto"/>
+        <w:ind w:left="720"/>
+        <w:jc w:val="both"/>
+        <w:rPr>
+          <w:rFonts w:ascii="Linux Libertine O" w:hAnsi="Linux Libertine O" w:cs="Linux Libertine O"/>
+          <w:sz w:val="18"/>
+          <w:szCs w:val="18"/>
+        </w:rPr>
+      </w:pPr>
+      <w:r>
+        <w:rPr>
+          <w:rFonts w:ascii="Linux Libertine O" w:hAnsi="Linux Libertine O" w:cs="Linux Libertine O"/>
+          <w:b/>
+          <w:bCs/>
+          <w:sz w:val="18"/>
+          <w:szCs w:val="18"/>
+        </w:rPr>
+        <w:t>Figure 4.</w:t>
+      </w:r>
+      <w:r>
+        <w:rPr>
+          <w:rFonts w:ascii="Linux Libertine O" w:hAnsi="Linux Libertine O" w:cs="Linux Libertine O"/>
+          <w:sz w:val="18"/>
+          <w:szCs w:val="18"/>
+        </w:rPr>
+        <w:t xml:space="preserve"> The input of the code; the path of the </w:t>
+      </w:r>
+      <w:proofErr w:type="spellStart"/>
+      <w:r>
+        <w:rPr>
+          <w:rFonts w:ascii="Linux Libertine O" w:hAnsi="Linux Libertine O" w:cs="Linux Libertine O"/>
+          <w:sz w:val="18"/>
+          <w:szCs w:val="18"/>
+        </w:rPr>
+        <w:t>fasta</w:t>
+      </w:r>
+      <w:proofErr w:type="spellEnd"/>
+      <w:r>
+        <w:rPr>
+          <w:rFonts w:ascii="Linux Libertine O" w:hAnsi="Linux Libertine O" w:cs="Linux Libertine O"/>
+          <w:sz w:val="18"/>
+          <w:szCs w:val="18"/>
+        </w:rPr>
+        <w:t xml:space="preserve"> files as input repository, the path of the folder for output repository, window size, threshold value, and the path of the CSV file that contain the SNPs.</w:t>
+      </w:r>
+    </w:p>
+    <w:p>
+      <w:pPr>
+        <w:spacing w:line="360" w:lineRule="auto"/>
+        <w:ind w:firstLine="720"/>
+        <w:jc w:val="both"/>
+        <w:rPr>
+          <w:rFonts w:ascii="Linux Libertine O" w:hAnsi="Linux Libertine O" w:cs="Linux Libertine O"/>
+          <w:sz w:val="20"/>
+          <w:szCs w:val="20"/>
+        </w:rPr>
+      </w:pPr>
     </w:p>
     <w:p>
       <w:pPr>
@@ -3311,7 +3448,15 @@
           <w:sz w:val="20"/>
           <w:szCs w:val="20"/>
         </w:rPr>
-        <w:t xml:space="preserve">]. Notably, Figure 4 </w:t>
+        <w:t>]. Notably, Figure 5</w:t>
+      </w:r>
+      <w:r>
+        <w:rPr>
+          <w:rFonts w:ascii="Linux Libertine O" w:hAnsi="Linux Libertine O" w:cs="Linux Libertine O"/>
+          <w:sz w:val="20"/>
+          <w:szCs w:val="20"/>
+        </w:rPr>
+        <w:t xml:space="preserve"> </w:t>
       </w:r>
       <w:r>
         <w:rPr>
@@ -3407,7 +3552,16 @@
           <w:sz w:val="20"/>
           <w:szCs w:val="20"/>
         </w:rPr>
-        <w:t xml:space="preserve"> Nevertheless, to thoroughly investigate the frequency of the closeness or overlaps of G4 sequences with SNPs, future studies can implement this code with a larger set of genes</w:t>
+        <w:t xml:space="preserve"> Nevertheless, to thoroughly </w:t>
+      </w:r>
+      <w:r>
+        <w:rPr>
+          <w:rFonts w:ascii="Linux Libertine O" w:hAnsi="Linux Libertine O" w:cs="Linux Libertine O"/>
+          <w:sz w:val="20"/>
+          <w:szCs w:val="20"/>
+        </w:rPr>
+        <w:lastRenderedPageBreak/>
+        <w:t>investigate the frequency of the closeness or overlaps of G4 sequences with SNPs, future studies can implement this code with a larger set of genes</w:t>
       </w:r>
       <w:r>
         <w:rPr>
@@ -3437,8 +3591,6 @@
           <w:szCs w:val="20"/>
         </w:rPr>
       </w:pPr>
-      <w:bookmarkStart w:id="0" w:name="_GoBack"/>
-      <w:bookmarkEnd w:id="0"/>
     </w:p>
     <w:p>
       <w:pPr>
@@ -3457,7 +3609,6 @@
           <w:sz w:val="20"/>
           <w:szCs w:val="20"/>
         </w:rPr>
-        <w:lastRenderedPageBreak/>
         <w:drawing>
           <wp:inline distT="0" distB="0" distL="0" distR="0">
             <wp:extent cx="6451600" cy="1517453"/>
@@ -3474,7 +3625,7 @@
                     <pic:cNvPicPr/>
                   </pic:nvPicPr>
                   <pic:blipFill>
-                    <a:blip r:embed="rId10">
+                    <a:blip r:embed="rId11">
                       <a:extLst>
                         <a:ext uri="{28A0092B-C50C-407E-A947-70E740481C1C}">
                           <a14:useLocalDpi xmlns:a14="http://schemas.microsoft.com/office/drawing/2010/main" val="0"/>
@@ -3506,8 +3657,8 @@
         <w:spacing w:line="360" w:lineRule="auto"/>
         <w:rPr>
           <w:rFonts w:ascii="Linux Libertine O" w:hAnsi="Linux Libertine O" w:cs="Linux Libertine O"/>
-          <w:sz w:val="20"/>
-          <w:szCs w:val="20"/>
+          <w:sz w:val="18"/>
+          <w:szCs w:val="18"/>
         </w:rPr>
       </w:pPr>
       <w:r>
@@ -3515,32 +3666,42 @@
           <w:rFonts w:ascii="Linux Libertine O" w:hAnsi="Linux Libertine O" w:cs="Linux Libertine O"/>
           <w:b/>
           <w:bCs/>
-          <w:sz w:val="20"/>
-          <w:szCs w:val="20"/>
-        </w:rPr>
-        <w:t xml:space="preserve">Figure 4. </w:t>
-      </w:r>
-      <w:r>
-        <w:rPr>
-          <w:rFonts w:ascii="Linux Libertine O" w:hAnsi="Linux Libertine O" w:cs="Linux Libertine O"/>
-          <w:sz w:val="20"/>
-          <w:szCs w:val="20"/>
+          <w:sz w:val="18"/>
+          <w:szCs w:val="18"/>
+        </w:rPr>
+        <w:t>Figure 5</w:t>
+      </w:r>
+      <w:r>
+        <w:rPr>
+          <w:rFonts w:ascii="Linux Libertine O" w:hAnsi="Linux Libertine O" w:cs="Linux Libertine O"/>
+          <w:b/>
+          <w:bCs/>
+          <w:sz w:val="18"/>
+          <w:szCs w:val="18"/>
+        </w:rPr>
+        <w:t xml:space="preserve">. </w:t>
+      </w:r>
+      <w:r>
+        <w:rPr>
+          <w:rFonts w:ascii="Linux Libertine O" w:hAnsi="Linux Libertine O" w:cs="Linux Libertine O"/>
+          <w:sz w:val="18"/>
+          <w:szCs w:val="18"/>
         </w:rPr>
         <w:t xml:space="preserve">Genomic sequence of the NPHS1 gene. The G4 sequence highlighted in yellow was detected by the new code to have the closest distance with the SNP (highlighted in green; c.3325C&gt;T). Whereas, the old code detects the G4 sequence highlighted in purple as the closest </w:t>
       </w:r>
       <w:r>
         <w:rPr>
           <w:rFonts w:ascii="Linux Libertine O" w:hAnsi="Linux Libertine O" w:cs="Linux Libertine O"/>
-          <w:sz w:val="20"/>
-          <w:szCs w:val="20"/>
+          <w:sz w:val="18"/>
+          <w:szCs w:val="18"/>
         </w:rPr>
         <w:t>to</w:t>
       </w:r>
       <w:r>
         <w:rPr>
           <w:rFonts w:ascii="Linux Libertine O" w:hAnsi="Linux Libertine O" w:cs="Linux Libertine O"/>
-          <w:sz w:val="20"/>
-          <w:szCs w:val="20"/>
+          <w:sz w:val="18"/>
+          <w:szCs w:val="18"/>
         </w:rPr>
         <w:t xml:space="preserve"> the SNP.</w:t>
       </w:r>
@@ -5433,28 +5594,41 @@
         <w:spacing w:line="360" w:lineRule="auto"/>
         <w:rPr>
           <w:rFonts w:ascii="Linux Libertine O" w:hAnsi="Linux Libertine O" w:cs="Linux Libertine O"/>
-          <w:sz w:val="20"/>
-          <w:szCs w:val="20"/>
-        </w:rPr>
-      </w:pPr>
+          <w:sz w:val="18"/>
+          <w:szCs w:val="18"/>
+        </w:rPr>
+      </w:pPr>
+      <w:bookmarkStart w:id="0" w:name="_GoBack"/>
       <w:r>
         <w:rPr>
           <w:rFonts w:ascii="Linux Libertine O" w:hAnsi="Linux Libertine O" w:cs="Linux Libertine O"/>
           <w:b/>
           <w:bCs/>
-          <w:sz w:val="20"/>
-          <w:szCs w:val="20"/>
-        </w:rPr>
+          <w:sz w:val="18"/>
+          <w:szCs w:val="18"/>
+        </w:rPr>
+        <w:lastRenderedPageBreak/>
         <w:t xml:space="preserve">Table 1. </w:t>
       </w:r>
       <w:r>
         <w:rPr>
           <w:rFonts w:ascii="Linux Libertine O" w:hAnsi="Linux Libertine O" w:cs="Linux Libertine O"/>
-          <w:sz w:val="20"/>
-          <w:szCs w:val="20"/>
+          <w:sz w:val="18"/>
+          <w:szCs w:val="18"/>
         </w:rPr>
         <w:t>10 out of 15 genes had SNPs with a distance of less than 500 base pairs from the predicted G4 sequence; distance=0 indicates overlaps. G4 sequences extracted by the code are either found in the same strand of the provided genomic sequence if the score &gt;0 or in the opposite strand if the score &lt;0.</w:t>
       </w:r>
+    </w:p>
+    <w:bookmarkEnd w:id="0"/>
+    <w:p>
+      <w:pPr>
+        <w:spacing w:line="360" w:lineRule="auto"/>
+        <w:rPr>
+          <w:rFonts w:ascii="Linux Libertine O" w:hAnsi="Linux Libertine O" w:cs="Linux Libertine O"/>
+          <w:sz w:val="20"/>
+          <w:szCs w:val="20"/>
+        </w:rPr>
+      </w:pPr>
     </w:p>
     <w:p>
       <w:pPr>
@@ -5475,16 +5649,6 @@
           <w:szCs w:val="20"/>
         </w:rPr>
       </w:pPr>
-    </w:p>
-    <w:p>
-      <w:pPr>
-        <w:spacing w:line="360" w:lineRule="auto"/>
-        <w:rPr>
-          <w:rFonts w:ascii="Linux Libertine O" w:hAnsi="Linux Libertine O" w:cs="Linux Libertine O"/>
-          <w:sz w:val="20"/>
-          <w:szCs w:val="20"/>
-        </w:rPr>
-      </w:pPr>
       <w:r>
         <w:rPr>
           <w:rFonts w:ascii="Linux Libertine O" w:hAnsi="Linux Libertine O" w:cs="Linux Libertine O"/>
@@ -5493,7 +5657,6 @@
           <w:sz w:val="20"/>
           <w:szCs w:val="20"/>
         </w:rPr>
-        <w:lastRenderedPageBreak/>
         <w:t>Availability and implementation</w:t>
       </w:r>
     </w:p>
@@ -9695,7 +9858,7 @@
 </file>
 
 <file path=customXml/itemProps1.xml><?xml version="1.0" encoding="utf-8"?>
-<ds:datastoreItem xmlns:ds="http://schemas.openxmlformats.org/officeDocument/2006/customXml" ds:itemID="{450E6FF5-8420-4675-8EFB-1C4D9C7A687D}">
+<ds:datastoreItem xmlns:ds="http://schemas.openxmlformats.org/officeDocument/2006/customXml" ds:itemID="{9591A77D-7E1C-4D1B-A1A0-46C2EB2256CE}">
   <ds:schemaRefs>
     <ds:schemaRef ds:uri="http://schemas.openxmlformats.org/officeDocument/2006/bibliography"/>
   </ds:schemaRefs>

</xml_diff>